<commit_message>
why education for children?
</commit_message>
<xml_diff>
--- a/Documntation/Graduation_Sample.docx
+++ b/Documntation/Graduation_Sample.docx
@@ -306,7 +306,27 @@
               <w:sz w:val="56"/>
               <w:szCs w:val="56"/>
             </w:rPr>
-            <w:t>Educational Games For Children</w:t>
+            <w:t xml:space="preserve">Educational Games </w:t>
+          </w:r>
+          <w:proofErr w:type="gramStart"/>
+          <w:r>
+            <w:rPr>
+              <w:rFonts w:ascii="Cascadia Code" w:hAnsi="Cascadia Code"/>
+              <w:color w:val="3B3838" w:themeColor="background2" w:themeShade="40"/>
+              <w:sz w:val="56"/>
+              <w:szCs w:val="56"/>
+            </w:rPr>
+            <w:t>For</w:t>
+          </w:r>
+          <w:proofErr w:type="gramEnd"/>
+          <w:r>
+            <w:rPr>
+              <w:rFonts w:ascii="Cascadia Code" w:hAnsi="Cascadia Code"/>
+              <w:color w:val="3B3838" w:themeColor="background2" w:themeShade="40"/>
+              <w:sz w:val="56"/>
+              <w:szCs w:val="56"/>
+            </w:rPr>
+            <w:t xml:space="preserve"> Children</w:t>
           </w:r>
         </w:p>
         <w:p>
@@ -528,6 +548,7 @@
             </w:rPr>
             <w:t xml:space="preserve">    </w:t>
           </w:r>
+          <w:proofErr w:type="spellStart"/>
           <w:r>
             <w:rPr>
               <w:rFonts w:ascii="Berlin Sans FB" w:eastAsia="Calibri" w:hAnsi="Berlin Sans FB" w:cs="Calibri"/>
@@ -535,7 +556,17 @@
               <w:sz w:val="32"/>
               <w:szCs w:val="36"/>
             </w:rPr>
-            <w:t xml:space="preserve">Mohab Khalid Mahmoud           </w:t>
+            <w:t>Mohab</w:t>
+          </w:r>
+          <w:proofErr w:type="spellEnd"/>
+          <w:r>
+            <w:rPr>
+              <w:rFonts w:ascii="Berlin Sans FB" w:eastAsia="Calibri" w:hAnsi="Berlin Sans FB" w:cs="Calibri"/>
+              <w:color w:val="111111"/>
+              <w:sz w:val="32"/>
+              <w:szCs w:val="36"/>
+            </w:rPr>
+            <w:t xml:space="preserve"> Khalid Mahmoud           </w:t>
           </w:r>
           <w:r>
             <w:rPr>
@@ -602,6 +633,7 @@
             </w:rPr>
             <w:t xml:space="preserve">      </w:t>
           </w:r>
+          <w:proofErr w:type="spellStart"/>
           <w:r>
             <w:rPr>
               <w:rFonts w:ascii="Berlin Sans FB" w:eastAsia="Calibri" w:hAnsi="Berlin Sans FB" w:cs="Calibri"/>
@@ -609,7 +641,37 @@
               <w:sz w:val="32"/>
               <w:szCs w:val="36"/>
             </w:rPr>
-            <w:t xml:space="preserve">Saif Eldin Ashraf Taha                  </w:t>
+            <w:t>Saif</w:t>
+          </w:r>
+          <w:proofErr w:type="spellEnd"/>
+          <w:r>
+            <w:rPr>
+              <w:rFonts w:ascii="Berlin Sans FB" w:eastAsia="Calibri" w:hAnsi="Berlin Sans FB" w:cs="Calibri"/>
+              <w:color w:val="111111"/>
+              <w:sz w:val="32"/>
+              <w:szCs w:val="36"/>
+            </w:rPr>
+            <w:t xml:space="preserve"> </w:t>
+          </w:r>
+          <w:proofErr w:type="spellStart"/>
+          <w:r>
+            <w:rPr>
+              <w:rFonts w:ascii="Berlin Sans FB" w:eastAsia="Calibri" w:hAnsi="Berlin Sans FB" w:cs="Calibri"/>
+              <w:color w:val="111111"/>
+              <w:sz w:val="32"/>
+              <w:szCs w:val="36"/>
+            </w:rPr>
+            <w:t>Eldin</w:t>
+          </w:r>
+          <w:proofErr w:type="spellEnd"/>
+          <w:r>
+            <w:rPr>
+              <w:rFonts w:ascii="Berlin Sans FB" w:eastAsia="Calibri" w:hAnsi="Berlin Sans FB" w:cs="Calibri"/>
+              <w:color w:val="111111"/>
+              <w:sz w:val="32"/>
+              <w:szCs w:val="36"/>
+            </w:rPr>
+            <w:t xml:space="preserve"> Ashraf Taha                  </w:t>
           </w:r>
           <w:r>
             <w:rPr>
@@ -659,6 +721,7 @@
             </w:rPr>
             <w:t xml:space="preserve">           </w:t>
           </w:r>
+          <w:proofErr w:type="spellStart"/>
           <w:r>
             <w:rPr>
               <w:rFonts w:ascii="Berlin Sans FB" w:eastAsia="Calibri" w:hAnsi="Berlin Sans FB" w:cs="Calibri"/>
@@ -666,7 +729,17 @@
               <w:sz w:val="32"/>
               <w:szCs w:val="36"/>
             </w:rPr>
-            <w:t>Youssab Ayman</w:t>
+            <w:t>Youssab</w:t>
+          </w:r>
+          <w:proofErr w:type="spellEnd"/>
+          <w:r>
+            <w:rPr>
+              <w:rFonts w:ascii="Berlin Sans FB" w:eastAsia="Calibri" w:hAnsi="Berlin Sans FB" w:cs="Calibri"/>
+              <w:color w:val="111111"/>
+              <w:sz w:val="32"/>
+              <w:szCs w:val="36"/>
+            </w:rPr>
+            <w:t xml:space="preserve"> Ayman</w:t>
           </w:r>
           <w:r>
             <w:rPr>
@@ -696,6 +769,7 @@
             </w:rPr>
             <w:tab/>
           </w:r>
+          <w:proofErr w:type="gramStart"/>
           <w:r>
             <w:rPr>
               <w:rFonts w:ascii="Berlin Sans FB" w:eastAsia="Calibri" w:hAnsi="Berlin Sans FB" w:cs="Calibri"/>
@@ -714,6 +788,15 @@
               <w:szCs w:val="36"/>
             </w:rPr>
             <w:tab/>
+          </w:r>
+          <w:proofErr w:type="gramEnd"/>
+          <w:r>
+            <w:rPr>
+              <w:rFonts w:ascii="Berlin Sans FB" w:eastAsia="Calibri" w:hAnsi="Berlin Sans FB" w:cs="Calibri"/>
+              <w:color w:val="111111"/>
+              <w:sz w:val="32"/>
+              <w:szCs w:val="36"/>
+            </w:rPr>
             <w:t xml:space="preserve"> </w:t>
           </w:r>
           <w:r>
@@ -2490,7 +2573,25 @@
           <w:sz w:val="24"/>
           <w:szCs w:val="24"/>
         </w:rPr>
-        <w:t>In the 2022s, it is clear that children now spend most of their days in front of the screen. During screen time, playing games is one of the most important activities of children. However, technology is developing day by day and innovations are quickly becoming a natural part of life. Therefore, children now need to be creative people who produce innovation, rather than just consuming themselves with the digital content offered to them. For this reason, students need to improve their creative thinking skills. Also, they need guidance for producing with technology. As a result, it was determined that there was a statistically significant difference in the creative thinking skill scores of those who designed their own educational game.</w:t>
+        <w:t xml:space="preserve">In the 2022s, </w:t>
+      </w:r>
+      <w:proofErr w:type="gramStart"/>
+      <w:r>
+        <w:rPr>
+          <w:rFonts w:cstheme="minorHAnsi"/>
+          <w:sz w:val="24"/>
+          <w:szCs w:val="24"/>
+        </w:rPr>
+        <w:t>it is clear that children</w:t>
+      </w:r>
+      <w:proofErr w:type="gramEnd"/>
+      <w:r>
+        <w:rPr>
+          <w:rFonts w:cstheme="minorHAnsi"/>
+          <w:sz w:val="24"/>
+          <w:szCs w:val="24"/>
+        </w:rPr>
+        <w:t xml:space="preserve"> now spend most of their days in front of the screen. During screen time, playing games is one of the most important activities of children. However, technology is developing day by day and innovations are quickly becoming a natural part of life. Therefore, children now need to be creative people who produce innovation, rather than just consuming themselves with the digital content offered to them. For this reason, students need to improve their creative thinking skills. Also, they need guidance for producing with technology. As a result, it was determined that there was a statistically significant difference in the creative thinking skill scores of those who designed their own educational game.</w:t>
       </w:r>
     </w:p>
     <w:p>
@@ -2925,6 +3026,7 @@
           </mc:Fallback>
         </mc:AlternateContent>
       </w:r>
+      <w:proofErr w:type="gramStart"/>
       <w:r>
         <w:rPr>
           <w:rFonts w:ascii="Berlin Sans FB" w:hAnsi="Berlin Sans FB"/>
@@ -2932,7 +3034,17 @@
           <w:sz w:val="36"/>
           <w:szCs w:val="36"/>
         </w:rPr>
-        <w:t xml:space="preserve">1 . </w:t>
+        <w:t>1 .</w:t>
+      </w:r>
+      <w:proofErr w:type="gramEnd"/>
+      <w:r>
+        <w:rPr>
+          <w:rFonts w:ascii="Berlin Sans FB" w:hAnsi="Berlin Sans FB"/>
+          <w:color w:val="0D0D0D" w:themeColor="text1" w:themeTint="F2"/>
+          <w:sz w:val="36"/>
+          <w:szCs w:val="36"/>
+        </w:rPr>
+        <w:t xml:space="preserve"> </w:t>
       </w:r>
       <w:r>
         <w:rPr>
@@ -2959,6 +3071,7 @@
         </w:rPr>
       </w:pPr>
       <w:bookmarkStart w:id="3" w:name="_Toc114667970"/>
+      <w:proofErr w:type="gramStart"/>
       <w:r>
         <w:rPr>
           <w:rFonts w:asciiTheme="minorHAnsi" w:hAnsiTheme="minorHAnsi" w:cstheme="minorHAnsi"/>
@@ -2968,125 +3081,10 @@
           <w:sz w:val="28"/>
           <w:szCs w:val="28"/>
         </w:rPr>
-        <w:t>1 . 1 . Background of the project</w:t>
-      </w:r>
-      <w:bookmarkEnd w:id="3"/>
-    </w:p>
-    <w:p/>
-    <w:p>
-      <w:pPr>
-        <w:rPr>
-          <w:rFonts w:cstheme="minorHAnsi"/>
-          <w:sz w:val="24"/>
-          <w:szCs w:val="24"/>
-        </w:rPr>
-      </w:pPr>
-      <w:r>
-        <w:rPr>
-          <w:rFonts w:cstheme="minorHAnsi"/>
-          <w:sz w:val="24"/>
-          <w:szCs w:val="24"/>
-        </w:rPr>
-        <w:t>Today's kids seem to be able to do things much beyond their years, and they start using the Internet at a young age for a range of tasks like playing games, watching movies, looking up information, sharing it with friends, and so on [1], Their brains can now process new information more quickly than they could previously.</w:t>
-      </w:r>
-    </w:p>
-    <w:p>
-      <w:pPr>
-        <w:rPr>
-          <w:rFonts w:cstheme="minorHAnsi"/>
-          <w:sz w:val="24"/>
-          <w:szCs w:val="24"/>
-        </w:rPr>
-      </w:pPr>
-      <w:r>
-        <w:rPr>
-          <w:rFonts w:cstheme="minorHAnsi"/>
-          <w:sz w:val="24"/>
-          <w:szCs w:val="24"/>
-        </w:rPr>
-        <w:t>Nowadays, practically every child owns a smartphone primarily used for pleasure. Some children also use their smartphones for learning, but why? Mobile devices are helpful for a variety of reasons, including accessibility from anywhere and at any time, personalization, resources that can be used at one's own pace, and simple communication [1]. Additionally, education is delivered in a manner that differs from how it is often done in school.</w:t>
-      </w:r>
-    </w:p>
-    <w:p>
-      <w:pPr>
-        <w:rPr>
-          <w:rFonts w:cstheme="minorHAnsi"/>
-          <w:sz w:val="24"/>
-          <w:szCs w:val="24"/>
-        </w:rPr>
-      </w:pPr>
-      <w:r>
-        <w:rPr>
-          <w:rFonts w:cstheme="minorHAnsi"/>
-          <w:sz w:val="24"/>
-          <w:szCs w:val="24"/>
-        </w:rPr>
-        <w:t>Gaming is the most popular learning method, and it plays a significant role in every child's life. No matter the age group, games have a powerful driving force that drives players to compete and win, even if it means repeatedly playing the same game. This is the ideal learning environment [2].</w:t>
-      </w:r>
-    </w:p>
-    <w:p>
-      <w:pPr>
-        <w:rPr>
-          <w:rFonts w:cstheme="minorHAnsi"/>
-          <w:sz w:val="24"/>
-          <w:szCs w:val="24"/>
-        </w:rPr>
-      </w:pPr>
-      <w:r>
-        <w:rPr>
-          <w:rFonts w:cstheme="minorHAnsi"/>
-          <w:sz w:val="24"/>
-          <w:szCs w:val="24"/>
-        </w:rPr>
-        <w:t>Our aim is to create free software that every child can use easily for learning. As a result, we chose to create a mobile educational application for kids.</w:t>
-      </w:r>
-    </w:p>
-    <w:p>
-      <w:pPr>
-        <w:rPr>
-          <w:rFonts w:cstheme="minorHAnsi"/>
-          <w:sz w:val="24"/>
-          <w:szCs w:val="24"/>
-        </w:rPr>
-      </w:pPr>
-      <w:r>
-        <w:rPr>
-          <w:rFonts w:cstheme="minorHAnsi"/>
-          <w:sz w:val="24"/>
-          <w:szCs w:val="24"/>
-        </w:rPr>
-        <w:t>Our software will be divided into three sections: one for preschoolers, one for elementary schoolers, and one for middle schoolers. Each component will include games tailored to the appropriate age group.</w:t>
-      </w:r>
-    </w:p>
-    <w:p>
-      <w:pPr>
-        <w:rPr>
-          <w:rFonts w:cstheme="minorHAnsi"/>
-          <w:sz w:val="24"/>
-          <w:szCs w:val="24"/>
-        </w:rPr>
-      </w:pPr>
-      <w:r>
-        <w:rPr>
-          <w:rFonts w:cstheme="minorHAnsi"/>
-          <w:sz w:val="24"/>
-          <w:szCs w:val="24"/>
-        </w:rPr>
-        <w:t>Since there is no educational application that supports our Arabic language, our first priority is to deliver all game content in Arabic for Arab youngsters.</w:t>
-      </w:r>
-    </w:p>
-    <w:p>
-      <w:pPr>
-        <w:rPr>
-          <w:rFonts w:cstheme="minorHAnsi"/>
-          <w:sz w:val="24"/>
-          <w:szCs w:val="24"/>
-        </w:rPr>
-      </w:pPr>
-    </w:p>
-    <w:p>
-      <w:pPr>
-        <w:pStyle w:val="Heading2"/>
+        <w:t>1 .</w:t>
+      </w:r>
+      <w:proofErr w:type="gramEnd"/>
+      <w:r>
         <w:rPr>
           <w:rFonts w:asciiTheme="minorHAnsi" w:hAnsiTheme="minorHAnsi" w:cstheme="minorHAnsi"/>
           <w:b/>
@@ -3095,8 +3093,9 @@
           <w:sz w:val="28"/>
           <w:szCs w:val="28"/>
         </w:rPr>
-      </w:pPr>
-      <w:bookmarkStart w:id="4" w:name="_Toc114667971"/>
+        <w:t xml:space="preserve"> </w:t>
+      </w:r>
+      <w:proofErr w:type="gramStart"/>
       <w:r>
         <w:rPr>
           <w:rFonts w:asciiTheme="minorHAnsi" w:hAnsiTheme="minorHAnsi" w:cstheme="minorHAnsi"/>
@@ -3106,133 +3105,10 @@
           <w:sz w:val="28"/>
           <w:szCs w:val="28"/>
         </w:rPr>
-        <w:t>1 . 2 . problem</w:t>
-      </w:r>
-      <w:bookmarkEnd w:id="4"/>
-    </w:p>
-    <w:p/>
-    <w:p>
-      <w:pPr>
-        <w:rPr>
-          <w:rFonts w:cstheme="minorHAnsi"/>
-          <w:b/>
-          <w:bCs/>
-          <w:sz w:val="24"/>
-          <w:szCs w:val="24"/>
-        </w:rPr>
-      </w:pPr>
-      <w:r>
-        <w:rPr>
-          <w:rFonts w:cstheme="minorHAnsi"/>
-          <w:b/>
-          <w:bCs/>
-          <w:sz w:val="24"/>
-          <w:szCs w:val="24"/>
-        </w:rPr>
-        <w:t>Here are a few issues that arise with kids and mobile learning.</w:t>
-      </w:r>
-    </w:p>
-    <w:p>
-      <w:pPr>
-        <w:pStyle w:val="ListParagraph"/>
-        <w:numPr>
-          <w:ilvl w:val="0"/>
-          <w:numId w:val="16"/>
-        </w:numPr>
-        <w:rPr>
-          <w:rFonts w:cstheme="minorHAnsi"/>
-          <w:sz w:val="24"/>
-          <w:szCs w:val="24"/>
-        </w:rPr>
-      </w:pPr>
-      <w:r>
-        <w:rPr>
-          <w:rFonts w:cstheme="minorHAnsi"/>
-          <w:sz w:val="24"/>
-          <w:szCs w:val="24"/>
-        </w:rPr>
-        <w:t>No kid-friendly smartphone app is accessible in the Arab globe with Arabic language.</w:t>
-      </w:r>
-    </w:p>
-    <w:p>
-      <w:pPr>
-        <w:pStyle w:val="ListParagraph"/>
-        <w:numPr>
-          <w:ilvl w:val="0"/>
-          <w:numId w:val="16"/>
-        </w:numPr>
-        <w:rPr>
-          <w:rFonts w:cstheme="minorHAnsi"/>
-          <w:sz w:val="24"/>
-          <w:szCs w:val="24"/>
-        </w:rPr>
-      </w:pPr>
-      <w:r>
-        <w:rPr>
-          <w:rFonts w:cstheme="minorHAnsi"/>
-          <w:sz w:val="24"/>
-          <w:szCs w:val="24"/>
-        </w:rPr>
-        <w:t>the absence of a platform that would be interested in instructing kids of this age.</w:t>
-      </w:r>
-    </w:p>
-    <w:p>
-      <w:pPr>
-        <w:pStyle w:val="ListParagraph"/>
-        <w:numPr>
-          <w:ilvl w:val="0"/>
-          <w:numId w:val="16"/>
-        </w:numPr>
-        <w:rPr>
-          <w:rFonts w:cstheme="minorHAnsi"/>
-          <w:sz w:val="24"/>
-          <w:szCs w:val="24"/>
-        </w:rPr>
-      </w:pPr>
-      <w:r>
-        <w:rPr>
-          <w:rFonts w:cstheme="minorHAnsi"/>
-          <w:sz w:val="24"/>
-          <w:szCs w:val="24"/>
-        </w:rPr>
-        <w:t>There is no teaching platform for the concept of programming in the Arab world.</w:t>
-      </w:r>
-    </w:p>
-    <w:p>
-      <w:pPr>
-        <w:pStyle w:val="ListParagraph"/>
-        <w:numPr>
-          <w:ilvl w:val="0"/>
-          <w:numId w:val="16"/>
-        </w:numPr>
-        <w:rPr>
-          <w:rFonts w:cstheme="minorHAnsi"/>
-          <w:sz w:val="24"/>
-          <w:szCs w:val="24"/>
-        </w:rPr>
-      </w:pPr>
-      <w:r>
-        <w:rPr>
-          <w:rFonts w:cstheme="minorHAnsi"/>
-          <w:sz w:val="24"/>
-          <w:szCs w:val="24"/>
-        </w:rPr>
-        <w:t>The reward system is not available in applications from other countries.</w:t>
-      </w:r>
-    </w:p>
-    <w:p>
-      <w:pPr>
-        <w:pStyle w:val="ListParagraph"/>
-        <w:rPr>
-          <w:rFonts w:cstheme="minorHAnsi"/>
-          <w:sz w:val="24"/>
-          <w:szCs w:val="24"/>
-        </w:rPr>
-      </w:pPr>
-    </w:p>
-    <w:p>
-      <w:pPr>
-        <w:pStyle w:val="Heading2"/>
+        <w:t>1 .</w:t>
+      </w:r>
+      <w:proofErr w:type="gramEnd"/>
+      <w:r>
         <w:rPr>
           <w:rFonts w:asciiTheme="minorHAnsi" w:hAnsiTheme="minorHAnsi" w:cstheme="minorHAnsi"/>
           <w:b/>
@@ -3241,9 +3117,143 @@
           <w:sz w:val="28"/>
           <w:szCs w:val="28"/>
         </w:rPr>
-      </w:pPr>
-      <w:bookmarkStart w:id="5" w:name="_Toc114667972"/>
-      <w:r>
+        <w:t xml:space="preserve"> Background of the project</w:t>
+      </w:r>
+      <w:bookmarkEnd w:id="3"/>
+    </w:p>
+    <w:p/>
+    <w:p>
+      <w:pPr>
+        <w:rPr>
+          <w:rFonts w:cstheme="minorHAnsi"/>
+          <w:sz w:val="24"/>
+          <w:szCs w:val="24"/>
+        </w:rPr>
+      </w:pPr>
+      <w:r>
+        <w:rPr>
+          <w:rFonts w:cstheme="minorHAnsi"/>
+          <w:sz w:val="24"/>
+          <w:szCs w:val="24"/>
+        </w:rPr>
+        <w:t>Today's kids seem to be able to do things much beyond their years, and they start using the Internet at a young age for a range of tasks like playing games, watching movies, looking up information, sharing it with friends, and so on [1], Their brains can now process new information more quickly than they could previously.</w:t>
+      </w:r>
+    </w:p>
+    <w:p>
+      <w:pPr>
+        <w:rPr>
+          <w:rFonts w:cstheme="minorHAnsi"/>
+          <w:sz w:val="24"/>
+          <w:szCs w:val="24"/>
+        </w:rPr>
+      </w:pPr>
+      <w:r>
+        <w:rPr>
+          <w:rFonts w:cstheme="minorHAnsi"/>
+          <w:sz w:val="24"/>
+          <w:szCs w:val="24"/>
+        </w:rPr>
+        <w:t>Nowadays, practically every child owns a smartphone primarily used for pleasure. Some children also use their smartphones for learning, but why? Mobile devices are helpful for a variety of reasons, including accessibility from anywhere and at any time, personalization, resources that can be used at one's own pace, and simple communication [1]. Additionally, education is delivered in a manner that differs from how it is often done in school.</w:t>
+      </w:r>
+    </w:p>
+    <w:p>
+      <w:pPr>
+        <w:rPr>
+          <w:rFonts w:cstheme="minorHAnsi"/>
+          <w:sz w:val="24"/>
+          <w:szCs w:val="24"/>
+        </w:rPr>
+      </w:pPr>
+      <w:r>
+        <w:rPr>
+          <w:rFonts w:cstheme="minorHAnsi"/>
+          <w:sz w:val="24"/>
+          <w:szCs w:val="24"/>
+        </w:rPr>
+        <w:t>Gaming is the most popular learning method, and it plays a significant role in every child's life. No matter the age group, games have a powerful driving force that drives players to compete and win, even if it means repeatedly playing the same game. This is the ideal learning environment [2].</w:t>
+      </w:r>
+    </w:p>
+    <w:p>
+      <w:pPr>
+        <w:rPr>
+          <w:rFonts w:cstheme="minorHAnsi"/>
+          <w:sz w:val="24"/>
+          <w:szCs w:val="24"/>
+        </w:rPr>
+      </w:pPr>
+      <w:r>
+        <w:rPr>
+          <w:rFonts w:cstheme="minorHAnsi"/>
+          <w:sz w:val="24"/>
+          <w:szCs w:val="24"/>
+        </w:rPr>
+        <w:t>Our aim is to create free software that every child can use easily for learning. As a result, we chose to create a mobile educational application for kids.</w:t>
+      </w:r>
+    </w:p>
+    <w:p>
+      <w:pPr>
+        <w:rPr>
+          <w:rFonts w:cstheme="minorHAnsi"/>
+          <w:sz w:val="24"/>
+          <w:szCs w:val="24"/>
+        </w:rPr>
+      </w:pPr>
+      <w:r>
+        <w:rPr>
+          <w:rFonts w:cstheme="minorHAnsi"/>
+          <w:sz w:val="24"/>
+          <w:szCs w:val="24"/>
+        </w:rPr>
+        <w:t>Our software will be divided into three sections: one for preschoolers, one for elementary schoolers, and one for middle schoolers. Each component will include games tailored to the appropriate age group.</w:t>
+      </w:r>
+    </w:p>
+    <w:p>
+      <w:pPr>
+        <w:rPr>
+          <w:rFonts w:cstheme="minorHAnsi"/>
+          <w:sz w:val="24"/>
+          <w:szCs w:val="24"/>
+        </w:rPr>
+      </w:pPr>
+      <w:r>
+        <w:rPr>
+          <w:rFonts w:cstheme="minorHAnsi"/>
+          <w:sz w:val="24"/>
+          <w:szCs w:val="24"/>
+        </w:rPr>
+        <w:t xml:space="preserve">Since there is no educational application that supports our Arabic language, our </w:t>
+      </w:r>
+      <w:proofErr w:type="gramStart"/>
+      <w:r>
+        <w:rPr>
+          <w:rFonts w:cstheme="minorHAnsi"/>
+          <w:sz w:val="24"/>
+          <w:szCs w:val="24"/>
+        </w:rPr>
+        <w:t>first priority</w:t>
+      </w:r>
+      <w:proofErr w:type="gramEnd"/>
+      <w:r>
+        <w:rPr>
+          <w:rFonts w:cstheme="minorHAnsi"/>
+          <w:sz w:val="24"/>
+          <w:szCs w:val="24"/>
+        </w:rPr>
+        <w:t xml:space="preserve"> is to deliver all game content in Arabic for Arab youngsters.</w:t>
+      </w:r>
+    </w:p>
+    <w:p>
+      <w:pPr>
+        <w:rPr>
+          <w:rFonts w:cstheme="minorHAnsi"/>
+          <w:sz w:val="24"/>
+          <w:szCs w:val="24"/>
+        </w:rPr>
+      </w:pPr>
+    </w:p>
+    <w:p>
+      <w:pPr>
+        <w:pStyle w:val="Heading2"/>
         <w:rPr>
           <w:rFonts w:asciiTheme="minorHAnsi" w:hAnsiTheme="minorHAnsi" w:cstheme="minorHAnsi"/>
           <w:b/>
@@ -3252,96 +3262,10 @@
           <w:sz w:val="28"/>
           <w:szCs w:val="28"/>
         </w:rPr>
-        <w:lastRenderedPageBreak/>
-        <w:t>1 . 3 . Objectives</w:t>
-      </w:r>
-      <w:bookmarkEnd w:id="5"/>
-    </w:p>
-    <w:p/>
-    <w:p>
-      <w:r>
-        <w:t>We'll develop the first mobile educational software for children in the Arab world with the goal of making it simple for any child to use for learning.</w:t>
-      </w:r>
-    </w:p>
-    <w:p>
-      <w:r>
-        <w:t xml:space="preserve">Our software will be divided into three sections: </w:t>
-      </w:r>
-    </w:p>
-    <w:p>
-      <w:pPr>
-        <w:pStyle w:val="ListParagraph"/>
-        <w:numPr>
-          <w:ilvl w:val="0"/>
-          <w:numId w:val="17"/>
-        </w:numPr>
-      </w:pPr>
-      <w:r>
-        <w:t xml:space="preserve">preschool: </w:t>
-      </w:r>
-    </w:p>
-    <w:p>
-      <w:pPr>
-        <w:pStyle w:val="ListParagraph"/>
-      </w:pPr>
-      <w:r>
-        <w:t>this section will teach the kids the letters, shape of animals and their sound, and concept of math.</w:t>
-      </w:r>
-    </w:p>
-    <w:p>
-      <w:pPr>
-        <w:pStyle w:val="ListParagraph"/>
-        <w:numPr>
-          <w:ilvl w:val="0"/>
-          <w:numId w:val="17"/>
-        </w:numPr>
-      </w:pPr>
-      <w:r>
-        <w:t>beginning of school:</w:t>
-      </w:r>
-    </w:p>
-    <w:p>
-      <w:pPr>
-        <w:pStyle w:val="ListParagraph"/>
-      </w:pPr>
-      <w:r>
-        <w:t xml:space="preserve"> this section will teach the children the concept of Algorithm, and concept of problem solving.</w:t>
-      </w:r>
-    </w:p>
-    <w:p>
-      <w:pPr>
-        <w:pStyle w:val="ListParagraph"/>
-        <w:numPr>
-          <w:ilvl w:val="0"/>
-          <w:numId w:val="17"/>
-        </w:numPr>
-      </w:pPr>
-      <w:r>
-        <w:t xml:space="preserve">midschool: </w:t>
-      </w:r>
-    </w:p>
-    <w:p>
-      <w:pPr>
-        <w:pStyle w:val="ListParagraph"/>
-      </w:pPr>
-      <w:r>
-        <w:t>this section will teach the children the concept of programing, and concept of logic gates.</w:t>
-      </w:r>
-    </w:p>
-    <w:p>
-      <w:pPr>
-        <w:spacing w:after="0" w:line="276" w:lineRule="auto"/>
-        <w:rPr>
-          <w:rFonts w:eastAsia="Calibri" w:cstheme="minorHAnsi"/>
-          <w:color w:val="111111"/>
-          <w:sz w:val="24"/>
-          <w:szCs w:val="28"/>
-        </w:rPr>
-      </w:pPr>
-    </w:p>
-    <w:p>
-      <w:pPr>
-        <w:pStyle w:val="Heading2"/>
+      </w:pPr>
+      <w:bookmarkStart w:id="4" w:name="_Toc114667971"/>
+      <w:proofErr w:type="gramStart"/>
+      <w:r>
         <w:rPr>
           <w:rFonts w:asciiTheme="minorHAnsi" w:hAnsiTheme="minorHAnsi" w:cstheme="minorHAnsi"/>
           <w:b/>
@@ -3350,8 +3274,9 @@
           <w:sz w:val="28"/>
           <w:szCs w:val="28"/>
         </w:rPr>
-      </w:pPr>
-      <w:bookmarkStart w:id="6" w:name="_Toc114667973"/>
+        <w:t>1 .</w:t>
+      </w:r>
+      <w:proofErr w:type="gramEnd"/>
       <w:r>
         <w:rPr>
           <w:rFonts w:asciiTheme="minorHAnsi" w:hAnsiTheme="minorHAnsi" w:cstheme="minorHAnsi"/>
@@ -3361,8 +3286,9 @@
           <w:sz w:val="28"/>
           <w:szCs w:val="28"/>
         </w:rPr>
-        <w:t xml:space="preserve">1 . 4 . </w:t>
-      </w:r>
+        <w:t xml:space="preserve"> </w:t>
+      </w:r>
+      <w:proofErr w:type="gramStart"/>
       <w:r>
         <w:rPr>
           <w:rFonts w:asciiTheme="minorHAnsi" w:hAnsiTheme="minorHAnsi" w:cstheme="minorHAnsi"/>
@@ -3372,54 +3298,10 @@
           <w:sz w:val="28"/>
           <w:szCs w:val="28"/>
         </w:rPr>
-        <w:t>Scope</w:t>
-      </w:r>
-      <w:bookmarkEnd w:id="6"/>
-    </w:p>
-    <w:p/>
-    <w:p>
-      <w:r>
-        <w:t>Our application's target users include the following:</w:t>
-      </w:r>
-    </w:p>
-    <w:p>
-      <w:pPr>
-        <w:pStyle w:val="ListParagraph"/>
-        <w:numPr>
-          <w:ilvl w:val="0"/>
-          <w:numId w:val="17"/>
-        </w:numPr>
-      </w:pPr>
-      <w:r>
-        <w:t>Children between the ages of 5 and 12</w:t>
-      </w:r>
-    </w:p>
-    <w:p>
-      <w:pPr>
-        <w:pStyle w:val="ListParagraph"/>
-        <w:numPr>
-          <w:ilvl w:val="0"/>
-          <w:numId w:val="17"/>
-        </w:numPr>
-      </w:pPr>
-      <w:r>
-        <w:t>the parents of these kids</w:t>
-      </w:r>
-    </w:p>
-    <w:p>
-      <w:pPr>
-        <w:pStyle w:val="ListParagraph"/>
-        <w:rPr>
-          <w:rFonts w:eastAsia="Calibri" w:cstheme="minorHAnsi"/>
-          <w:color w:val="111111"/>
-          <w:sz w:val="24"/>
-          <w:szCs w:val="28"/>
-        </w:rPr>
-      </w:pPr>
-    </w:p>
-    <w:p>
-      <w:pPr>
-        <w:pStyle w:val="Heading2"/>
+        <w:t>2 .</w:t>
+      </w:r>
+      <w:proofErr w:type="gramEnd"/>
+      <w:r>
         <w:rPr>
           <w:rFonts w:asciiTheme="minorHAnsi" w:hAnsiTheme="minorHAnsi" w:cstheme="minorHAnsi"/>
           <w:b/>
@@ -3428,9 +3310,133 @@
           <w:sz w:val="28"/>
           <w:szCs w:val="28"/>
         </w:rPr>
-      </w:pPr>
-      <w:bookmarkStart w:id="7" w:name="_Toc114667974"/>
-      <w:r>
+        <w:t xml:space="preserve"> problem</w:t>
+      </w:r>
+      <w:bookmarkEnd w:id="4"/>
+    </w:p>
+    <w:p/>
+    <w:p>
+      <w:pPr>
+        <w:rPr>
+          <w:rFonts w:cstheme="minorHAnsi"/>
+          <w:b/>
+          <w:bCs/>
+          <w:sz w:val="24"/>
+          <w:szCs w:val="24"/>
+        </w:rPr>
+      </w:pPr>
+      <w:r>
+        <w:rPr>
+          <w:rFonts w:cstheme="minorHAnsi"/>
+          <w:b/>
+          <w:bCs/>
+          <w:sz w:val="24"/>
+          <w:szCs w:val="24"/>
+        </w:rPr>
+        <w:t>Here are a few issues that arise with kids and mobile learning.</w:t>
+      </w:r>
+    </w:p>
+    <w:p>
+      <w:pPr>
+        <w:pStyle w:val="ListParagraph"/>
+        <w:numPr>
+          <w:ilvl w:val="0"/>
+          <w:numId w:val="16"/>
+        </w:numPr>
+        <w:rPr>
+          <w:rFonts w:cstheme="minorHAnsi"/>
+          <w:sz w:val="24"/>
+          <w:szCs w:val="24"/>
+        </w:rPr>
+      </w:pPr>
+      <w:r>
+        <w:rPr>
+          <w:rFonts w:cstheme="minorHAnsi"/>
+          <w:sz w:val="24"/>
+          <w:szCs w:val="24"/>
+        </w:rPr>
+        <w:t>No kid-friendly smartphone app is accessible in the Arab globe with Arabic language.</w:t>
+      </w:r>
+    </w:p>
+    <w:p>
+      <w:pPr>
+        <w:pStyle w:val="ListParagraph"/>
+        <w:numPr>
+          <w:ilvl w:val="0"/>
+          <w:numId w:val="16"/>
+        </w:numPr>
+        <w:rPr>
+          <w:rFonts w:cstheme="minorHAnsi"/>
+          <w:sz w:val="24"/>
+          <w:szCs w:val="24"/>
+        </w:rPr>
+      </w:pPr>
+      <w:r>
+        <w:rPr>
+          <w:rFonts w:cstheme="minorHAnsi"/>
+          <w:sz w:val="24"/>
+          <w:szCs w:val="24"/>
+        </w:rPr>
+        <w:t>the absence of a platform that would be interested in instructing kids of this age.</w:t>
+      </w:r>
+    </w:p>
+    <w:p>
+      <w:pPr>
+        <w:pStyle w:val="ListParagraph"/>
+        <w:numPr>
+          <w:ilvl w:val="0"/>
+          <w:numId w:val="16"/>
+        </w:numPr>
+        <w:rPr>
+          <w:rFonts w:cstheme="minorHAnsi"/>
+          <w:sz w:val="24"/>
+          <w:szCs w:val="24"/>
+        </w:rPr>
+      </w:pPr>
+      <w:r>
+        <w:rPr>
+          <w:rFonts w:cstheme="minorHAnsi"/>
+          <w:sz w:val="24"/>
+          <w:szCs w:val="24"/>
+        </w:rPr>
+        <w:t>There is no teaching platform for the concept of programming in the Arab world.</w:t>
+      </w:r>
+    </w:p>
+    <w:p>
+      <w:pPr>
+        <w:pStyle w:val="ListParagraph"/>
+        <w:numPr>
+          <w:ilvl w:val="0"/>
+          <w:numId w:val="16"/>
+        </w:numPr>
+        <w:rPr>
+          <w:rFonts w:cstheme="minorHAnsi"/>
+          <w:sz w:val="24"/>
+          <w:szCs w:val="24"/>
+        </w:rPr>
+      </w:pPr>
+      <w:r>
+        <w:rPr>
+          <w:rFonts w:cstheme="minorHAnsi"/>
+          <w:sz w:val="24"/>
+          <w:szCs w:val="24"/>
+        </w:rPr>
+        <w:t>The reward system is not available in applications from other countries.</w:t>
+      </w:r>
+    </w:p>
+    <w:p>
+      <w:pPr>
+        <w:pStyle w:val="ListParagraph"/>
+        <w:rPr>
+          <w:rFonts w:cstheme="minorHAnsi"/>
+          <w:sz w:val="24"/>
+          <w:szCs w:val="24"/>
+        </w:rPr>
+      </w:pPr>
+    </w:p>
+    <w:p>
+      <w:pPr>
+        <w:pStyle w:val="Heading2"/>
         <w:rPr>
           <w:rFonts w:asciiTheme="minorHAnsi" w:hAnsiTheme="minorHAnsi" w:cstheme="minorHAnsi"/>
           <w:b/>
@@ -3439,8 +3445,9 @@
           <w:sz w:val="28"/>
           <w:szCs w:val="28"/>
         </w:rPr>
-        <w:t xml:space="preserve">1 . </w:t>
-      </w:r>
+      </w:pPr>
+      <w:bookmarkStart w:id="5" w:name="_Toc114667972"/>
+      <w:proofErr w:type="gramStart"/>
       <w:r>
         <w:rPr>
           <w:rFonts w:asciiTheme="minorHAnsi" w:hAnsiTheme="minorHAnsi" w:cstheme="minorHAnsi"/>
@@ -3450,8 +3457,10 @@
           <w:sz w:val="28"/>
           <w:szCs w:val="28"/>
         </w:rPr>
-        <w:t>5</w:t>
-      </w:r>
+        <w:lastRenderedPageBreak/>
+        <w:t>1 .</w:t>
+      </w:r>
+      <w:proofErr w:type="gramEnd"/>
       <w:r>
         <w:rPr>
           <w:rFonts w:asciiTheme="minorHAnsi" w:hAnsiTheme="minorHAnsi" w:cstheme="minorHAnsi"/>
@@ -3461,7 +3470,302 @@
           <w:sz w:val="28"/>
           <w:szCs w:val="28"/>
         </w:rPr>
-        <w:t xml:space="preserve"> . Limitation</w:t>
+        <w:t xml:space="preserve"> </w:t>
+      </w:r>
+      <w:proofErr w:type="gramStart"/>
+      <w:r>
+        <w:rPr>
+          <w:rFonts w:asciiTheme="minorHAnsi" w:hAnsiTheme="minorHAnsi" w:cstheme="minorHAnsi"/>
+          <w:b/>
+          <w:bCs/>
+          <w:color w:val="0D0D0D" w:themeColor="text1" w:themeTint="F2"/>
+          <w:sz w:val="28"/>
+          <w:szCs w:val="28"/>
+        </w:rPr>
+        <w:t>3 .</w:t>
+      </w:r>
+      <w:proofErr w:type="gramEnd"/>
+      <w:r>
+        <w:rPr>
+          <w:rFonts w:asciiTheme="minorHAnsi" w:hAnsiTheme="minorHAnsi" w:cstheme="minorHAnsi"/>
+          <w:b/>
+          <w:bCs/>
+          <w:color w:val="0D0D0D" w:themeColor="text1" w:themeTint="F2"/>
+          <w:sz w:val="28"/>
+          <w:szCs w:val="28"/>
+        </w:rPr>
+        <w:t xml:space="preserve"> Objectives</w:t>
+      </w:r>
+      <w:bookmarkEnd w:id="5"/>
+    </w:p>
+    <w:p/>
+    <w:p>
+      <w:r>
+        <w:t>We'll develop the first mobile educational software for children in the Arab world with the goal of making it simple for any child to use for learning.</w:t>
+      </w:r>
+    </w:p>
+    <w:p>
+      <w:r>
+        <w:t xml:space="preserve">Our software will be divided into three sections: </w:t>
+      </w:r>
+    </w:p>
+    <w:p>
+      <w:pPr>
+        <w:pStyle w:val="ListParagraph"/>
+        <w:numPr>
+          <w:ilvl w:val="0"/>
+          <w:numId w:val="17"/>
+        </w:numPr>
+      </w:pPr>
+      <w:r>
+        <w:t xml:space="preserve">preschool: </w:t>
+      </w:r>
+    </w:p>
+    <w:p>
+      <w:pPr>
+        <w:pStyle w:val="ListParagraph"/>
+      </w:pPr>
+      <w:r>
+        <w:t>this section will teach the kids the letters, shape of animals and their sound, and concept of math.</w:t>
+      </w:r>
+    </w:p>
+    <w:p>
+      <w:pPr>
+        <w:pStyle w:val="ListParagraph"/>
+        <w:numPr>
+          <w:ilvl w:val="0"/>
+          <w:numId w:val="17"/>
+        </w:numPr>
+      </w:pPr>
+      <w:r>
+        <w:t>beginning of school:</w:t>
+      </w:r>
+    </w:p>
+    <w:p>
+      <w:pPr>
+        <w:pStyle w:val="ListParagraph"/>
+      </w:pPr>
+      <w:r>
+        <w:t xml:space="preserve"> this section will teach the children the concept of Algorithm, and concept of problem solving.</w:t>
+      </w:r>
+    </w:p>
+    <w:p>
+      <w:pPr>
+        <w:pStyle w:val="ListParagraph"/>
+        <w:numPr>
+          <w:ilvl w:val="0"/>
+          <w:numId w:val="17"/>
+        </w:numPr>
+      </w:pPr>
+      <w:r>
+        <w:t xml:space="preserve">midschool: </w:t>
+      </w:r>
+    </w:p>
+    <w:p>
+      <w:pPr>
+        <w:pStyle w:val="ListParagraph"/>
+      </w:pPr>
+      <w:r>
+        <w:t>this section will teach the children the concept of programing, and concept of logic gates.</w:t>
+      </w:r>
+    </w:p>
+    <w:p>
+      <w:pPr>
+        <w:spacing w:after="0" w:line="276" w:lineRule="auto"/>
+        <w:rPr>
+          <w:rFonts w:eastAsia="Calibri" w:cstheme="minorHAnsi"/>
+          <w:color w:val="111111"/>
+          <w:sz w:val="24"/>
+          <w:szCs w:val="28"/>
+        </w:rPr>
+      </w:pPr>
+    </w:p>
+    <w:p>
+      <w:pPr>
+        <w:pStyle w:val="Heading2"/>
+        <w:rPr>
+          <w:rFonts w:asciiTheme="minorHAnsi" w:hAnsiTheme="minorHAnsi" w:cstheme="minorHAnsi"/>
+          <w:b/>
+          <w:bCs/>
+          <w:color w:val="0D0D0D" w:themeColor="text1" w:themeTint="F2"/>
+          <w:sz w:val="28"/>
+          <w:szCs w:val="28"/>
+        </w:rPr>
+      </w:pPr>
+      <w:bookmarkStart w:id="6" w:name="_Toc114667973"/>
+      <w:proofErr w:type="gramStart"/>
+      <w:r>
+        <w:rPr>
+          <w:rFonts w:asciiTheme="minorHAnsi" w:hAnsiTheme="minorHAnsi" w:cstheme="minorHAnsi"/>
+          <w:b/>
+          <w:bCs/>
+          <w:color w:val="0D0D0D" w:themeColor="text1" w:themeTint="F2"/>
+          <w:sz w:val="28"/>
+          <w:szCs w:val="28"/>
+        </w:rPr>
+        <w:t>1 .</w:t>
+      </w:r>
+      <w:proofErr w:type="gramEnd"/>
+      <w:r>
+        <w:rPr>
+          <w:rFonts w:asciiTheme="minorHAnsi" w:hAnsiTheme="minorHAnsi" w:cstheme="minorHAnsi"/>
+          <w:b/>
+          <w:bCs/>
+          <w:color w:val="0D0D0D" w:themeColor="text1" w:themeTint="F2"/>
+          <w:sz w:val="28"/>
+          <w:szCs w:val="28"/>
+        </w:rPr>
+        <w:t xml:space="preserve"> </w:t>
+      </w:r>
+      <w:proofErr w:type="gramStart"/>
+      <w:r>
+        <w:rPr>
+          <w:rFonts w:asciiTheme="minorHAnsi" w:hAnsiTheme="minorHAnsi" w:cstheme="minorHAnsi"/>
+          <w:b/>
+          <w:bCs/>
+          <w:color w:val="0D0D0D" w:themeColor="text1" w:themeTint="F2"/>
+          <w:sz w:val="28"/>
+          <w:szCs w:val="28"/>
+        </w:rPr>
+        <w:t>4 .</w:t>
+      </w:r>
+      <w:proofErr w:type="gramEnd"/>
+      <w:r>
+        <w:rPr>
+          <w:rFonts w:asciiTheme="minorHAnsi" w:hAnsiTheme="minorHAnsi" w:cstheme="minorHAnsi"/>
+          <w:b/>
+          <w:bCs/>
+          <w:color w:val="0D0D0D" w:themeColor="text1" w:themeTint="F2"/>
+          <w:sz w:val="28"/>
+          <w:szCs w:val="28"/>
+        </w:rPr>
+        <w:t xml:space="preserve"> </w:t>
+      </w:r>
+      <w:r>
+        <w:rPr>
+          <w:rFonts w:asciiTheme="minorHAnsi" w:hAnsiTheme="minorHAnsi" w:cstheme="minorHAnsi"/>
+          <w:b/>
+          <w:bCs/>
+          <w:color w:val="0D0D0D" w:themeColor="text1" w:themeTint="F2"/>
+          <w:sz w:val="28"/>
+          <w:szCs w:val="28"/>
+        </w:rPr>
+        <w:t>Scope</w:t>
+      </w:r>
+      <w:bookmarkEnd w:id="6"/>
+    </w:p>
+    <w:p/>
+    <w:p>
+      <w:r>
+        <w:t>Our application's target users include the following:</w:t>
+      </w:r>
+    </w:p>
+    <w:p>
+      <w:pPr>
+        <w:pStyle w:val="ListParagraph"/>
+        <w:numPr>
+          <w:ilvl w:val="0"/>
+          <w:numId w:val="17"/>
+        </w:numPr>
+      </w:pPr>
+      <w:r>
+        <w:t>Children between the ages of 5 and 12</w:t>
+      </w:r>
+    </w:p>
+    <w:p>
+      <w:pPr>
+        <w:pStyle w:val="ListParagraph"/>
+        <w:numPr>
+          <w:ilvl w:val="0"/>
+          <w:numId w:val="17"/>
+        </w:numPr>
+      </w:pPr>
+      <w:r>
+        <w:t>the parents of these kids</w:t>
+      </w:r>
+    </w:p>
+    <w:p>
+      <w:pPr>
+        <w:pStyle w:val="ListParagraph"/>
+        <w:rPr>
+          <w:rFonts w:eastAsia="Calibri" w:cstheme="minorHAnsi"/>
+          <w:color w:val="111111"/>
+          <w:sz w:val="24"/>
+          <w:szCs w:val="28"/>
+        </w:rPr>
+      </w:pPr>
+    </w:p>
+    <w:p>
+      <w:pPr>
+        <w:pStyle w:val="Heading2"/>
+        <w:rPr>
+          <w:rFonts w:asciiTheme="minorHAnsi" w:hAnsiTheme="minorHAnsi" w:cstheme="minorHAnsi"/>
+          <w:b/>
+          <w:bCs/>
+          <w:color w:val="0D0D0D" w:themeColor="text1" w:themeTint="F2"/>
+          <w:sz w:val="28"/>
+          <w:szCs w:val="28"/>
+        </w:rPr>
+      </w:pPr>
+      <w:bookmarkStart w:id="7" w:name="_Toc114667974"/>
+      <w:proofErr w:type="gramStart"/>
+      <w:r>
+        <w:rPr>
+          <w:rFonts w:asciiTheme="minorHAnsi" w:hAnsiTheme="minorHAnsi" w:cstheme="minorHAnsi"/>
+          <w:b/>
+          <w:bCs/>
+          <w:color w:val="0D0D0D" w:themeColor="text1" w:themeTint="F2"/>
+          <w:sz w:val="28"/>
+          <w:szCs w:val="28"/>
+        </w:rPr>
+        <w:t>1 .</w:t>
+      </w:r>
+      <w:proofErr w:type="gramEnd"/>
+      <w:r>
+        <w:rPr>
+          <w:rFonts w:asciiTheme="minorHAnsi" w:hAnsiTheme="minorHAnsi" w:cstheme="minorHAnsi"/>
+          <w:b/>
+          <w:bCs/>
+          <w:color w:val="0D0D0D" w:themeColor="text1" w:themeTint="F2"/>
+          <w:sz w:val="28"/>
+          <w:szCs w:val="28"/>
+        </w:rPr>
+        <w:t xml:space="preserve"> </w:t>
+      </w:r>
+      <w:proofErr w:type="gramStart"/>
+      <w:r>
+        <w:rPr>
+          <w:rFonts w:asciiTheme="minorHAnsi" w:hAnsiTheme="minorHAnsi" w:cstheme="minorHAnsi"/>
+          <w:b/>
+          <w:bCs/>
+          <w:color w:val="0D0D0D" w:themeColor="text1" w:themeTint="F2"/>
+          <w:sz w:val="28"/>
+          <w:szCs w:val="28"/>
+        </w:rPr>
+        <w:t>5</w:t>
+      </w:r>
+      <w:r>
+        <w:rPr>
+          <w:rFonts w:asciiTheme="minorHAnsi" w:hAnsiTheme="minorHAnsi" w:cstheme="minorHAnsi"/>
+          <w:b/>
+          <w:bCs/>
+          <w:color w:val="0D0D0D" w:themeColor="text1" w:themeTint="F2"/>
+          <w:sz w:val="28"/>
+          <w:szCs w:val="28"/>
+        </w:rPr>
+        <w:t xml:space="preserve"> .</w:t>
+      </w:r>
+      <w:proofErr w:type="gramEnd"/>
+      <w:r>
+        <w:rPr>
+          <w:rFonts w:asciiTheme="minorHAnsi" w:hAnsiTheme="minorHAnsi" w:cstheme="minorHAnsi"/>
+          <w:b/>
+          <w:bCs/>
+          <w:color w:val="0D0D0D" w:themeColor="text1" w:themeTint="F2"/>
+          <w:sz w:val="28"/>
+          <w:szCs w:val="28"/>
+        </w:rPr>
+        <w:t xml:space="preserve"> Limitation</w:t>
       </w:r>
       <w:r>
         <w:rPr>
@@ -3980,6 +4284,7 @@
           </mc:Fallback>
         </mc:AlternateContent>
       </w:r>
+      <w:proofErr w:type="gramStart"/>
       <w:r>
         <w:rPr>
           <w:rFonts w:ascii="Berlin Sans FB" w:hAnsi="Berlin Sans FB"/>
@@ -3987,8 +4292,9 @@
           <w:sz w:val="36"/>
           <w:szCs w:val="36"/>
         </w:rPr>
-        <w:t xml:space="preserve">2 . Chapter two : </w:t>
-      </w:r>
+        <w:t>2 .</w:t>
+      </w:r>
+      <w:proofErr w:type="gramEnd"/>
       <w:r>
         <w:rPr>
           <w:rFonts w:ascii="Berlin Sans FB" w:hAnsi="Berlin Sans FB"/>
@@ -3996,6 +4302,35 @@
           <w:sz w:val="36"/>
           <w:szCs w:val="36"/>
         </w:rPr>
+        <w:t xml:space="preserve"> Chapter </w:t>
+      </w:r>
+      <w:proofErr w:type="gramStart"/>
+      <w:r>
+        <w:rPr>
+          <w:rFonts w:ascii="Berlin Sans FB" w:hAnsi="Berlin Sans FB"/>
+          <w:color w:val="0D0D0D" w:themeColor="text1" w:themeTint="F2"/>
+          <w:sz w:val="36"/>
+          <w:szCs w:val="36"/>
+        </w:rPr>
+        <w:t>two :</w:t>
+      </w:r>
+      <w:proofErr w:type="gramEnd"/>
+      <w:r>
+        <w:rPr>
+          <w:rFonts w:ascii="Berlin Sans FB" w:hAnsi="Berlin Sans FB"/>
+          <w:color w:val="0D0D0D" w:themeColor="text1" w:themeTint="F2"/>
+          <w:sz w:val="36"/>
+          <w:szCs w:val="36"/>
+        </w:rPr>
+        <w:t xml:space="preserve"> </w:t>
+      </w:r>
+      <w:r>
+        <w:rPr>
+          <w:rFonts w:ascii="Berlin Sans FB" w:hAnsi="Berlin Sans FB"/>
+          <w:color w:val="0D0D0D" w:themeColor="text1" w:themeTint="F2"/>
+          <w:sz w:val="36"/>
+          <w:szCs w:val="36"/>
+        </w:rPr>
         <w:t>Literature Review</w:t>
       </w:r>
       <w:bookmarkEnd w:id="11"/>
@@ -4045,7 +4380,15 @@
     </w:p>
     <w:p>
       <w:r>
-        <w:t>Many researchers have pointed out that mobile devices are the preferred learning technological tool for young children, due to the advantages of this technology relative to other older ways of learning, These include a user-friendly touchable interface and interactive displays that stimulate multiple sensory systems and provide instant responses to input</w:t>
+        <w:t xml:space="preserve">Many researchers have pointed out that mobile devices are the preferred learning technological tool for young children, due to the advantages of this technology relative to other older ways of learning, </w:t>
+      </w:r>
+      <w:proofErr w:type="gramStart"/>
+      <w:r>
+        <w:t>These</w:t>
+      </w:r>
+      <w:proofErr w:type="gramEnd"/>
+      <w:r>
+        <w:t xml:space="preserve"> include a user-friendly touchable interface and interactive displays that stimulate multiple sensory systems and provide instant responses to input</w:t>
       </w:r>
       <w:r>
         <w:t xml:space="preserve"> </w:t>
@@ -4067,7 +4410,15 @@
         <w:t>practice</w:t>
       </w:r>
       <w:r>
-        <w:t xml:space="preserve"> what they know, and also what they don't. It allows them to experiment through trial and error, find solutions to problems, work out the best strategies, and build new confidence and skills, specific games will be designed for each age range [5].</w:t>
+        <w:t xml:space="preserve"> what they know, </w:t>
+      </w:r>
+      <w:proofErr w:type="gramStart"/>
+      <w:r>
+        <w:t>and also</w:t>
+      </w:r>
+      <w:proofErr w:type="gramEnd"/>
+      <w:r>
+        <w:t xml:space="preserve"> what they don't. It allows them to experiment through trial and error, find solutions to problems, work out the best strategies, and build new confidence and skills, specific games will be designed for each age range [5].</w:t>
       </w:r>
     </w:p>
     <w:p>
@@ -4116,10 +4467,19 @@
         <w:rPr>
           <w:b/>
           <w:bCs/>
-          <w:sz w:val="24"/>
-          <w:szCs w:val="24"/>
-        </w:rPr>
-        <w:t>why education for children?</w:t>
+          <w:sz w:val="28"/>
+          <w:szCs w:val="28"/>
+        </w:rPr>
+        <w:t>2.2.</w:t>
+      </w:r>
+      <w:r>
+        <w:rPr>
+          <w:b/>
+          <w:bCs/>
+          <w:sz w:val="28"/>
+          <w:szCs w:val="28"/>
+        </w:rPr>
+        <w:t xml:space="preserve">1. </w:t>
       </w:r>
       <w:r>
         <w:rPr>
@@ -4128,46 +4488,136 @@
           <w:sz w:val="24"/>
           <w:szCs w:val="24"/>
         </w:rPr>
-        <w:t xml:space="preserve"> </w:t>
-      </w:r>
-    </w:p>
-    <w:p>
-      <w:pPr>
+        <w:t>why education for children?</w:t>
+      </w:r>
+      <w:r>
         <w:rPr>
           <w:b/>
           <w:bCs/>
           <w:sz w:val="24"/>
           <w:szCs w:val="24"/>
         </w:rPr>
-      </w:pPr>
-      <w:r>
+        <w:t xml:space="preserve"> </w:t>
+      </w:r>
+    </w:p>
+    <w:p>
+      <w:r>
+        <w:t>Firstly,</w:t>
+      </w:r>
+      <w:r>
+        <w:t xml:space="preserve"> before we start this </w:t>
+      </w:r>
+      <w:proofErr w:type="gramStart"/>
+      <w:r>
+        <w:t>chapter</w:t>
+      </w:r>
+      <w:proofErr w:type="gramEnd"/>
+      <w:r>
+        <w:t xml:space="preserve"> we have to know why education for children is one of the rights that every child should have, and how we are obliged to upgrade the educational process all over the time to fit the new children's minds and also make the educational process it keeps up with the now times.</w:t>
+      </w:r>
+    </w:p>
+    <w:p>
+      <w:r>
+        <w:t xml:space="preserve">A good education process for children brings their self-esteem, better career prospects, improved health, and a better understanding of the surrounding world and the people that live in it, it's a significant resource to end the cycle of poverty and to bring brilliant minds to light </w:t>
+      </w:r>
+      <w:proofErr w:type="gramStart"/>
+      <w:r>
+        <w:t>in order to</w:t>
+      </w:r>
+      <w:proofErr w:type="gramEnd"/>
+      <w:r>
+        <w:t xml:space="preserve"> change and develop people's livelihood in this world in which we live [6].</w:t>
+      </w:r>
+    </w:p>
+    <w:p>
+      <w:r>
+        <w:t xml:space="preserve">Receiving education through the traditional method has become a thing of the past nowadays. All countries put children’s education as the </w:t>
+      </w:r>
+      <w:r>
+        <w:t>priority</w:t>
+      </w:r>
+      <w:r>
+        <w:t xml:space="preserve"> for them because they know the importance of having a future generation aware and aware of the development in which we live [7], so they are now competing to develop the method of education and make it easier, better, and more developed.</w:t>
+      </w:r>
+    </w:p>
+    <w:p>
+      <w:r>
+        <w:t>So,</w:t>
+      </w:r>
+      <w:r>
+        <w:t xml:space="preserve"> we </w:t>
+      </w:r>
+      <w:proofErr w:type="gramStart"/>
+      <w:r>
+        <w:t>have to</w:t>
+      </w:r>
+      <w:proofErr w:type="gramEnd"/>
+      <w:r>
+        <w:t xml:space="preserve"> adapt to this new era and participate in it and make our own mark.</w:t>
+      </w:r>
+    </w:p>
+    <w:p/>
+    <w:p/>
+    <w:p/>
+    <w:p>
+      <w:pPr>
         <w:rPr>
           <w:b/>
           <w:bCs/>
           <w:sz w:val="24"/>
           <w:szCs w:val="24"/>
         </w:rPr>
-        <w:t>The mobile educational apps</w:t>
-      </w:r>
-    </w:p>
-    <w:p>
-      <w:pPr>
+      </w:pPr>
+      <w:r>
+        <w:rPr>
+          <w:b/>
+          <w:bCs/>
+          <w:sz w:val="28"/>
+          <w:szCs w:val="28"/>
+        </w:rPr>
+        <w:lastRenderedPageBreak/>
+        <w:t>2.2.</w:t>
+      </w:r>
+      <w:r>
+        <w:rPr>
+          <w:b/>
+          <w:bCs/>
+          <w:sz w:val="28"/>
+          <w:szCs w:val="28"/>
+        </w:rPr>
+        <w:t>2</w:t>
+      </w:r>
+      <w:r>
+        <w:rPr>
+          <w:b/>
+          <w:bCs/>
+          <w:sz w:val="28"/>
+          <w:szCs w:val="28"/>
+        </w:rPr>
+        <w:t xml:space="preserve">. </w:t>
+      </w:r>
+      <w:r>
         <w:rPr>
           <w:b/>
           <w:bCs/>
           <w:sz w:val="24"/>
           <w:szCs w:val="24"/>
         </w:rPr>
-      </w:pPr>
-      <w:r>
-        <w:rPr>
+        <w:t>The mobile educational apps</w:t>
+      </w:r>
+    </w:p>
+    <w:p>
+      <w:pPr>
+        <w:rPr>
+          <w:rFonts w:hint="cs"/>
           <w:b/>
           <w:bCs/>
           <w:sz w:val="24"/>
           <w:szCs w:val="24"/>
-        </w:rPr>
-        <w:t>The important role of using mobile apps in education</w:t>
-      </w:r>
+          <w:rtl/>
+          <w:lang w:bidi="ar-EG"/>
+        </w:rPr>
+      </w:pPr>
     </w:p>
     <w:p>
       <w:pPr>
@@ -4178,6 +4628,189 @@
           <w:szCs w:val="24"/>
         </w:rPr>
       </w:pPr>
+      <w:r>
+        <w:rPr>
+          <w:b/>
+          <w:bCs/>
+          <w:sz w:val="28"/>
+          <w:szCs w:val="28"/>
+        </w:rPr>
+        <w:t>2.2.</w:t>
+      </w:r>
+      <w:r>
+        <w:rPr>
+          <w:b/>
+          <w:bCs/>
+          <w:sz w:val="28"/>
+          <w:szCs w:val="28"/>
+        </w:rPr>
+        <w:t>3</w:t>
+      </w:r>
+      <w:r>
+        <w:rPr>
+          <w:b/>
+          <w:bCs/>
+          <w:sz w:val="28"/>
+          <w:szCs w:val="28"/>
+        </w:rPr>
+        <w:t xml:space="preserve">. </w:t>
+      </w:r>
+      <w:r>
+        <w:rPr>
+          <w:b/>
+          <w:bCs/>
+          <w:sz w:val="24"/>
+          <w:szCs w:val="24"/>
+        </w:rPr>
+        <w:t>The important role of using mobile apps in education</w:t>
+      </w:r>
+    </w:p>
+    <w:p>
+      <w:pPr>
+        <w:rPr>
+          <w:b/>
+          <w:bCs/>
+          <w:sz w:val="24"/>
+          <w:szCs w:val="24"/>
+        </w:rPr>
+      </w:pPr>
+    </w:p>
+    <w:p>
+      <w:pPr>
+        <w:rPr>
+          <w:b/>
+          <w:bCs/>
+          <w:sz w:val="24"/>
+          <w:szCs w:val="24"/>
+        </w:rPr>
+      </w:pPr>
+    </w:p>
+    <w:p>
+      <w:pPr>
+        <w:rPr>
+          <w:b/>
+          <w:bCs/>
+          <w:sz w:val="24"/>
+          <w:szCs w:val="24"/>
+        </w:rPr>
+      </w:pPr>
+    </w:p>
+    <w:p>
+      <w:pPr>
+        <w:rPr>
+          <w:b/>
+          <w:bCs/>
+          <w:sz w:val="24"/>
+          <w:szCs w:val="24"/>
+        </w:rPr>
+      </w:pPr>
+    </w:p>
+    <w:p>
+      <w:pPr>
+        <w:rPr>
+          <w:b/>
+          <w:bCs/>
+          <w:sz w:val="24"/>
+          <w:szCs w:val="24"/>
+        </w:rPr>
+      </w:pPr>
+    </w:p>
+    <w:p>
+      <w:pPr>
+        <w:rPr>
+          <w:b/>
+          <w:bCs/>
+          <w:sz w:val="24"/>
+          <w:szCs w:val="24"/>
+        </w:rPr>
+      </w:pPr>
+    </w:p>
+    <w:p>
+      <w:pPr>
+        <w:rPr>
+          <w:b/>
+          <w:bCs/>
+          <w:sz w:val="24"/>
+          <w:szCs w:val="24"/>
+        </w:rPr>
+      </w:pPr>
+    </w:p>
+    <w:p>
+      <w:pPr>
+        <w:rPr>
+          <w:b/>
+          <w:bCs/>
+          <w:sz w:val="24"/>
+          <w:szCs w:val="24"/>
+        </w:rPr>
+      </w:pPr>
+    </w:p>
+    <w:p>
+      <w:pPr>
+        <w:rPr>
+          <w:b/>
+          <w:bCs/>
+          <w:sz w:val="24"/>
+          <w:szCs w:val="24"/>
+        </w:rPr>
+      </w:pPr>
+    </w:p>
+    <w:p>
+      <w:pPr>
+        <w:rPr>
+          <w:b/>
+          <w:bCs/>
+          <w:sz w:val="24"/>
+          <w:szCs w:val="24"/>
+        </w:rPr>
+      </w:pPr>
+    </w:p>
+    <w:p>
+      <w:pPr>
+        <w:rPr>
+          <w:b/>
+          <w:bCs/>
+          <w:sz w:val="24"/>
+          <w:szCs w:val="24"/>
+        </w:rPr>
+      </w:pPr>
+    </w:p>
+    <w:p>
+      <w:pPr>
+        <w:rPr>
+          <w:b/>
+          <w:bCs/>
+          <w:sz w:val="24"/>
+          <w:szCs w:val="24"/>
+        </w:rPr>
+      </w:pPr>
+      <w:r>
+        <w:rPr>
+          <w:b/>
+          <w:bCs/>
+          <w:sz w:val="28"/>
+          <w:szCs w:val="28"/>
+        </w:rPr>
+        <w:t>2.2.</w:t>
+      </w:r>
+      <w:r>
+        <w:rPr>
+          <w:b/>
+          <w:bCs/>
+          <w:sz w:val="28"/>
+          <w:szCs w:val="28"/>
+        </w:rPr>
+        <w:t>4</w:t>
+      </w:r>
+      <w:r>
+        <w:rPr>
+          <w:b/>
+          <w:bCs/>
+          <w:sz w:val="28"/>
+          <w:szCs w:val="28"/>
+        </w:rPr>
+        <w:t xml:space="preserve">. </w:t>
+      </w:r>
       <w:r>
         <w:rPr>
           <w:b/>
@@ -4207,7 +4840,9 @@
           <w:szCs w:val="24"/>
         </w:rPr>
       </w:pPr>
-      <w:r>
+    </w:p>
+    <w:p>
+      <w:pPr>
         <w:rPr>
           <w:rFonts w:cstheme="minorHAnsi"/>
           <w:b/>
@@ -4215,12 +4850,140 @@
           <w:sz w:val="24"/>
           <w:szCs w:val="24"/>
         </w:rPr>
+      </w:pPr>
+    </w:p>
+    <w:p>
+      <w:pPr>
+        <w:rPr>
+          <w:rFonts w:cstheme="minorHAnsi"/>
+          <w:b/>
+          <w:bCs/>
+          <w:sz w:val="24"/>
+          <w:szCs w:val="24"/>
+        </w:rPr>
+      </w:pPr>
+    </w:p>
+    <w:p>
+      <w:pPr>
+        <w:rPr>
+          <w:rFonts w:cstheme="minorHAnsi"/>
+          <w:b/>
+          <w:bCs/>
+          <w:sz w:val="24"/>
+          <w:szCs w:val="24"/>
+        </w:rPr>
+      </w:pPr>
+    </w:p>
+    <w:p>
+      <w:pPr>
+        <w:rPr>
+          <w:rFonts w:cstheme="minorHAnsi"/>
+          <w:b/>
+          <w:bCs/>
+          <w:sz w:val="24"/>
+          <w:szCs w:val="24"/>
+        </w:rPr>
+      </w:pPr>
+    </w:p>
+    <w:p>
+      <w:pPr>
+        <w:rPr>
+          <w:rFonts w:cstheme="minorHAnsi"/>
+          <w:b/>
+          <w:bCs/>
+          <w:sz w:val="24"/>
+          <w:szCs w:val="24"/>
+        </w:rPr>
+      </w:pPr>
+    </w:p>
+    <w:p>
+      <w:pPr>
+        <w:rPr>
+          <w:rFonts w:cstheme="minorHAnsi"/>
+          <w:b/>
+          <w:bCs/>
+          <w:sz w:val="24"/>
+          <w:szCs w:val="24"/>
+        </w:rPr>
+      </w:pPr>
+    </w:p>
+    <w:p>
+      <w:pPr>
+        <w:rPr>
+          <w:rFonts w:cstheme="minorHAnsi"/>
+          <w:b/>
+          <w:bCs/>
+          <w:sz w:val="24"/>
+          <w:szCs w:val="24"/>
+        </w:rPr>
+      </w:pPr>
+    </w:p>
+    <w:p>
+      <w:pPr>
+        <w:rPr>
+          <w:rFonts w:cstheme="minorHAnsi"/>
+          <w:b/>
+          <w:bCs/>
+          <w:sz w:val="24"/>
+          <w:szCs w:val="24"/>
+        </w:rPr>
+      </w:pPr>
+    </w:p>
+    <w:p>
+      <w:pPr>
+        <w:rPr>
+          <w:rFonts w:cstheme="minorHAnsi"/>
+          <w:b/>
+          <w:bCs/>
+          <w:sz w:val="24"/>
+          <w:szCs w:val="24"/>
+        </w:rPr>
+      </w:pPr>
+      <w:r>
+        <w:rPr>
+          <w:b/>
+          <w:bCs/>
+          <w:sz w:val="28"/>
+          <w:szCs w:val="28"/>
+        </w:rPr>
+        <w:t>2.2.</w:t>
+      </w:r>
+      <w:r>
+        <w:rPr>
+          <w:b/>
+          <w:bCs/>
+          <w:sz w:val="28"/>
+          <w:szCs w:val="28"/>
+        </w:rPr>
+        <w:t>5</w:t>
+      </w:r>
+      <w:r>
+        <w:rPr>
+          <w:b/>
+          <w:bCs/>
+          <w:sz w:val="28"/>
+          <w:szCs w:val="28"/>
+        </w:rPr>
+        <w:t xml:space="preserve">. </w:t>
+      </w:r>
+      <w:r>
+        <w:rPr>
+          <w:rFonts w:cstheme="minorHAnsi"/>
+          <w:b/>
+          <w:bCs/>
+          <w:sz w:val="24"/>
+          <w:szCs w:val="24"/>
+        </w:rPr>
         <w:t>Why the games?</w:t>
       </w:r>
     </w:p>
     <w:p>
       <w:r>
-        <w:t>A special type of computer software that is both entertaining and instructive is called educational games. In addition to efficiently promoting student learning and problem-solving skills development, it may deftly blend knowledge with games, create authentic problem situations for learners, and drive learning motivation [5].</w:t>
+        <w:t xml:space="preserve">A special type of computer software that is both entertaining and instructive is called educational games. In addition to efficiently promoting student learning and problem-solving skills development, it </w:t>
+      </w:r>
+      <w:r>
+        <w:lastRenderedPageBreak/>
+        <w:t>may deftly blend knowledge with games, create authentic problem situations for learners, and drive learning motivation [5].</w:t>
       </w:r>
     </w:p>
     <w:p>
@@ -4245,7 +5008,15 @@
         <w:pStyle w:val="ListParagraph"/>
       </w:pPr>
       <w:r>
-        <w:t xml:space="preserve">Games often revolve around the utilization of memorization, children have to remember aspects in order to solve the game,  </w:t>
+        <w:t xml:space="preserve">Games often revolve around the utilization of memorization, children </w:t>
+      </w:r>
+      <w:proofErr w:type="gramStart"/>
+      <w:r>
+        <w:t>have to</w:t>
+      </w:r>
+      <w:proofErr w:type="gramEnd"/>
+      <w:r>
+        <w:t xml:space="preserve"> remember aspects in order to solve the game,  </w:t>
       </w:r>
     </w:p>
     <w:p>
@@ -4270,8 +5041,15 @@
         <w:pStyle w:val="ListParagraph"/>
       </w:pPr>
       <w:r>
-        <w:lastRenderedPageBreak/>
-        <w:t xml:space="preserve">Most games require children to think quickly. Moreover, they have to utilize their logic in order to think three steps ahead in order to solve problems and complete levels. This is great because it is something that helps children in later life as they develop their logic, their accuracy, and their ability to think on their feet and outside of the box. </w:t>
+        <w:t xml:space="preserve">Most games require children to think quickly. Moreover, they </w:t>
+      </w:r>
+      <w:proofErr w:type="gramStart"/>
+      <w:r>
+        <w:t>have to</w:t>
+      </w:r>
+      <w:proofErr w:type="gramEnd"/>
+      <w:r>
+        <w:t xml:space="preserve"> utilize their logic in order to think three steps ahead in order to solve problems and complete levels. This is great because it is something that helps children in later life as they develop their logic, their accuracy, and their ability to think on their feet and outside of the box. </w:t>
       </w:r>
     </w:p>
     <w:p>
@@ -4301,7 +5079,15 @@
         </w:rPr>
       </w:pPr>
       <w:r>
-        <w:t>A lot of games contain new skills that child didn't know before. For example, learn the concepts of programming, and how to make software like games, Also learn the concepts of electric circuits.</w:t>
+        <w:t xml:space="preserve">A lot of games contain new skills that child didn't know before. For example, learn the concepts of programming, and how to make software like games, </w:t>
+      </w:r>
+      <w:proofErr w:type="gramStart"/>
+      <w:r>
+        <w:t>Also</w:t>
+      </w:r>
+      <w:proofErr w:type="gramEnd"/>
+      <w:r>
+        <w:t xml:space="preserve"> learn the concepts of electric circuits.</w:t>
       </w:r>
     </w:p>
     <w:p>
@@ -4324,6 +5110,33 @@
           <w:szCs w:val="24"/>
         </w:rPr>
       </w:pPr>
+      <w:r>
+        <w:rPr>
+          <w:b/>
+          <w:bCs/>
+          <w:sz w:val="28"/>
+          <w:szCs w:val="28"/>
+        </w:rPr>
+        <w:t>2.2.</w:t>
+      </w:r>
+      <w:r>
+        <w:rPr>
+          <w:b/>
+          <w:bCs/>
+          <w:sz w:val="28"/>
+          <w:szCs w:val="28"/>
+        </w:rPr>
+        <w:t>6</w:t>
+      </w:r>
+      <w:r>
+        <w:rPr>
+          <w:b/>
+          <w:bCs/>
+          <w:sz w:val="28"/>
+          <w:szCs w:val="28"/>
+        </w:rPr>
+        <w:t xml:space="preserve">. </w:t>
+      </w:r>
       <w:r>
         <w:rPr>
           <w:rFonts w:cstheme="minorHAnsi"/>
@@ -4362,252 +5175,13 @@
     <w:p/>
     <w:p/>
     <w:p/>
+    <w:p>
+      <w:pPr>
+        <w:pStyle w:val="ListParagraph"/>
+      </w:pPr>
+    </w:p>
     <w:p/>
-    <w:bookmarkStart w:id="12" w:name="_Toc114667980"/>
-    <w:p>
-      <w:pPr>
-        <w:pStyle w:val="Heading2"/>
-        <w:rPr>
-          <w:rFonts w:ascii="Berlin Sans FB" w:hAnsi="Berlin Sans FB"/>
-          <w:color w:val="auto"/>
-          <w:sz w:val="28"/>
-          <w:szCs w:val="28"/>
-        </w:rPr>
-      </w:pPr>
-      <w:r>
-        <w:rPr>
-          <w:rFonts w:ascii="Berlin Sans FB" w:hAnsi="Berlin Sans FB"/>
-          <w:noProof/>
-          <w:color w:val="0D0D0D" w:themeColor="text1" w:themeTint="F2"/>
-          <w:sz w:val="36"/>
-          <w:szCs w:val="36"/>
-        </w:rPr>
-        <mc:AlternateContent>
-          <mc:Choice Requires="wpg">
-            <w:drawing>
-              <wp:anchor distT="0" distB="0" distL="114300" distR="114300" simplePos="0" relativeHeight="251681792" behindDoc="0" locked="0" layoutInCell="1" allowOverlap="1" wp14:anchorId="3A916F1D" wp14:editId="25DA716E">
-                <wp:simplePos x="0" y="0"/>
-                <wp:positionH relativeFrom="column">
-                  <wp:posOffset>5880100</wp:posOffset>
-                </wp:positionH>
-                <wp:positionV relativeFrom="page">
-                  <wp:posOffset>0</wp:posOffset>
-                </wp:positionV>
-                <wp:extent cx="1346200" cy="1066800"/>
-                <wp:effectExtent l="0" t="0" r="44450" b="38100"/>
-                <wp:wrapNone/>
-                <wp:docPr id="10" name="Group 10"/>
-                <wp:cNvGraphicFramePr/>
-                <a:graphic xmlns:a="http://schemas.openxmlformats.org/drawingml/2006/main">
-                  <a:graphicData uri="http://schemas.microsoft.com/office/word/2010/wordprocessingGroup">
-                    <wpg:wgp>
-                      <wpg:cNvGrpSpPr/>
-                      <wpg:grpSpPr>
-                        <a:xfrm>
-                          <a:off x="0" y="0"/>
-                          <a:ext cx="1346200" cy="1066800"/>
-                          <a:chOff x="0" y="0"/>
-                          <a:chExt cx="1346454" cy="1066800"/>
-                        </a:xfrm>
-                        <a:solidFill>
-                          <a:srgbClr val="C00000"/>
-                        </a:solidFill>
-                      </wpg:grpSpPr>
-                      <wps:wsp>
-                        <wps:cNvPr id="11" name="Isosceles Triangle 11"/>
-                        <wps:cNvSpPr/>
-                        <wps:spPr>
-                          <a:xfrm flipV="1">
-                            <a:off x="0" y="0"/>
-                            <a:ext cx="1060704" cy="914400"/>
-                          </a:xfrm>
-                          <a:prstGeom prst="triangle">
-                            <a:avLst/>
-                          </a:prstGeom>
-                          <a:grpFill/>
-                          <a:ln>
-                            <a:noFill/>
-                          </a:ln>
-                          <a:effectLst/>
-                        </wps:spPr>
-                        <wps:style>
-                          <a:lnRef idx="1">
-                            <a:schemeClr val="accent1"/>
-                          </a:lnRef>
-                          <a:fillRef idx="3">
-                            <a:schemeClr val="accent1"/>
-                          </a:fillRef>
-                          <a:effectRef idx="2">
-                            <a:schemeClr val="accent1"/>
-                          </a:effectRef>
-                          <a:fontRef idx="minor">
-                            <a:schemeClr val="lt1"/>
-                          </a:fontRef>
-                        </wps:style>
-                        <wps:bodyPr rot="0" spcFirstLastPara="0" vert="horz" wrap="square" lIns="91440" tIns="45720" rIns="91440" bIns="45720" numCol="1" spcCol="0" rtlCol="0" fromWordArt="0" anchor="ctr" anchorCtr="0" forceAA="0" compatLnSpc="1">
-                          <a:prstTxWarp prst="textNoShape">
-                            <a:avLst/>
-                          </a:prstTxWarp>
-                          <a:noAutofit/>
-                        </wps:bodyPr>
-                      </wps:wsp>
-                      <wps:wsp>
-                        <wps:cNvPr id="12" name="Isosceles Triangle 12"/>
-                        <wps:cNvSpPr/>
-                        <wps:spPr>
-                          <a:xfrm flipV="1">
-                            <a:off x="285750" y="152400"/>
-                            <a:ext cx="1060704" cy="914400"/>
-                          </a:xfrm>
-                          <a:prstGeom prst="triangle">
-                            <a:avLst/>
-                          </a:prstGeom>
-                          <a:grpFill/>
-                          <a:ln w="28575">
-                            <a:solidFill>
-                              <a:schemeClr val="bg1"/>
-                            </a:solidFill>
-                          </a:ln>
-                          <a:effectLst/>
-                        </wps:spPr>
-                        <wps:style>
-                          <a:lnRef idx="1">
-                            <a:schemeClr val="accent1"/>
-                          </a:lnRef>
-                          <a:fillRef idx="3">
-                            <a:schemeClr val="accent1"/>
-                          </a:fillRef>
-                          <a:effectRef idx="2">
-                            <a:schemeClr val="accent1"/>
-                          </a:effectRef>
-                          <a:fontRef idx="minor">
-                            <a:schemeClr val="lt1"/>
-                          </a:fontRef>
-                        </wps:style>
-                        <wps:bodyPr rot="0" spcFirstLastPara="0" vert="horz" wrap="square" lIns="91440" tIns="45720" rIns="91440" bIns="45720" numCol="1" spcCol="0" rtlCol="0" fromWordArt="0" anchor="ctr" anchorCtr="0" forceAA="0" compatLnSpc="1">
-                          <a:prstTxWarp prst="textNoShape">
-                            <a:avLst/>
-                          </a:prstTxWarp>
-                          <a:noAutofit/>
-                        </wps:bodyPr>
-                      </wps:wsp>
-                    </wpg:wgp>
-                  </a:graphicData>
-                </a:graphic>
-              </wp:anchor>
-            </w:drawing>
-          </mc:Choice>
-          <mc:Fallback>
-            <w:pict>
-              <v:group w14:anchorId="7BB9A331" id="Group 10" o:spid="_x0000_s1026" style="position:absolute;margin-left:463pt;margin-top:0;width:106pt;height:84pt;z-index:251681792;mso-position-vertical-relative:page" coordsize="13464,10668" o:gfxdata="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">
-                <v:shapetype id="_x0000_t5" coordsize="21600,21600" o:spt="5" adj="10800" path="m@0,l,21600r21600,xe">
-                  <v:stroke joinstyle="miter"/>
-                  <v:formulas>
-                    <v:f eqn="val #0"/>
-                    <v:f eqn="prod #0 1 2"/>
-                    <v:f eqn="sum @1 10800 0"/>
-                  </v:formulas>
-                  <v:path gradientshapeok="t" o:connecttype="custom" o:connectlocs="@0,0;@1,10800;0,21600;10800,21600;21600,21600;@2,10800" textboxrect="0,10800,10800,18000;5400,10800,16200,18000;10800,10800,21600,18000;0,7200,7200,21600;7200,7200,14400,21600;14400,7200,21600,21600"/>
-                  <v:handles>
-                    <v:h position="#0,topLeft" xrange="0,21600"/>
-                  </v:handles>
-                </v:shapetype>
-                <v:shape id="Isosceles Triangle 11" o:spid="_x0000_s1027" type="#_x0000_t5" style="position:absolute;width:10607;height:9144;flip:y;visibility:visible;mso-wrap-style:square;v-text-anchor:middle" o:gfxdata="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" filled="f" stroked="f" strokeweight=".5pt"/>
-                <v:shape id="Isosceles Triangle 12" o:spid="_x0000_s1028" type="#_x0000_t5" style="position:absolute;left:2857;top:1524;width:10607;height:9144;flip:y;visibility:visible;mso-wrap-style:square;v-text-anchor:middle" o:gfxdata="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" filled="f" strokecolor="white [3212]" strokeweight="2.25pt"/>
-                <w10:wrap anchory="page"/>
-              </v:group>
-            </w:pict>
-          </mc:Fallback>
-        </mc:AlternateContent>
-      </w:r>
-      <w:r>
-        <w:rPr>
-          <w:rFonts w:ascii="Berlin Sans FB" w:hAnsi="Berlin Sans FB"/>
-          <w:color w:val="auto"/>
-          <w:sz w:val="28"/>
-          <w:szCs w:val="28"/>
-        </w:rPr>
-        <w:t xml:space="preserve">/// </w:t>
-      </w:r>
-      <w:r>
-        <w:rPr>
-          <w:rFonts w:ascii="Berlin Sans FB" w:hAnsi="Berlin Sans FB"/>
-          <w:color w:val="auto"/>
-          <w:sz w:val="28"/>
-          <w:szCs w:val="28"/>
-        </w:rPr>
-        <w:t>Our Categories</w:t>
-      </w:r>
-      <w:bookmarkEnd w:id="12"/>
-    </w:p>
-    <w:p/>
-    <w:p>
-      <w:r>
-        <w:t xml:space="preserve">Our software will be divided into three sections: </w:t>
-      </w:r>
-    </w:p>
-    <w:p>
-      <w:pPr>
-        <w:pStyle w:val="ListParagraph"/>
-        <w:numPr>
-          <w:ilvl w:val="0"/>
-          <w:numId w:val="17"/>
-        </w:numPr>
-      </w:pPr>
-      <w:r>
-        <w:t xml:space="preserve">preschool: </w:t>
-      </w:r>
-    </w:p>
-    <w:p>
-      <w:pPr>
-        <w:pStyle w:val="ListParagraph"/>
-      </w:pPr>
-      <w:r>
-        <w:t>this section will teach the kids the letters, shape of animals and their sound, and concept of math.</w:t>
-      </w:r>
-    </w:p>
-    <w:p>
-      <w:pPr>
-        <w:pStyle w:val="ListParagraph"/>
-        <w:numPr>
-          <w:ilvl w:val="0"/>
-          <w:numId w:val="17"/>
-        </w:numPr>
-      </w:pPr>
-      <w:r>
-        <w:t>beginning of school:</w:t>
-      </w:r>
-    </w:p>
-    <w:p>
-      <w:pPr>
-        <w:pStyle w:val="ListParagraph"/>
-      </w:pPr>
-      <w:r>
-        <w:t xml:space="preserve"> this section will teach the children the concept of programing, and concept of problem solving.</w:t>
-      </w:r>
-    </w:p>
-    <w:p>
-      <w:pPr>
-        <w:pStyle w:val="ListParagraph"/>
-        <w:numPr>
-          <w:ilvl w:val="0"/>
-          <w:numId w:val="17"/>
-        </w:numPr>
-      </w:pPr>
-      <w:r>
-        <w:t xml:space="preserve">midschool: </w:t>
-      </w:r>
-    </w:p>
-    <w:p>
-      <w:pPr>
-        <w:pStyle w:val="ListParagraph"/>
-      </w:pPr>
-      <w:r>
-        <w:t>this section will teach the children the concept of Algorithm, and concept of logic gates.</w:t>
-      </w:r>
-    </w:p>
-    <w:p/>
-    <w:bookmarkStart w:id="13" w:name="_Toc114667981"/>
+    <w:bookmarkStart w:id="12" w:name="_Toc114667981"/>
     <w:p>
       <w:pPr>
         <w:pStyle w:val="Heading2"/>
@@ -4752,7 +5326,7 @@
           </mc:Fallback>
         </mc:AlternateContent>
       </w:r>
-      <w:bookmarkEnd w:id="13"/>
+      <w:bookmarkEnd w:id="12"/>
       <w:r>
         <w:rPr>
           <w:rFonts w:ascii="Berlin Sans FB" w:hAnsi="Berlin Sans FB"/>
@@ -4784,7 +5358,8 @@
           <w:szCs w:val="36"/>
         </w:rPr>
       </w:pPr>
-      <w:bookmarkStart w:id="14" w:name="_Toc114667982"/>
+      <w:bookmarkStart w:id="13" w:name="_Toc114667982"/>
+      <w:proofErr w:type="gramStart"/>
       <w:r>
         <w:rPr>
           <w:rFonts w:ascii="Berlin Sans FB" w:hAnsi="Berlin Sans FB"/>
@@ -4793,8 +5368,9 @@
           <w:szCs w:val="36"/>
         </w:rPr>
         <w:lastRenderedPageBreak/>
-        <w:t xml:space="preserve">3 . Chapter three : </w:t>
-      </w:r>
+        <w:t>3 .</w:t>
+      </w:r>
+      <w:proofErr w:type="gramEnd"/>
       <w:r>
         <w:rPr>
           <w:rFonts w:ascii="Berlin Sans FB" w:hAnsi="Berlin Sans FB"/>
@@ -4802,11 +5378,40 @@
           <w:sz w:val="36"/>
           <w:szCs w:val="36"/>
         </w:rPr>
+        <w:t xml:space="preserve"> Chapter </w:t>
+      </w:r>
+      <w:proofErr w:type="gramStart"/>
+      <w:r>
+        <w:rPr>
+          <w:rFonts w:ascii="Berlin Sans FB" w:hAnsi="Berlin Sans FB"/>
+          <w:color w:val="0D0D0D" w:themeColor="text1" w:themeTint="F2"/>
+          <w:sz w:val="36"/>
+          <w:szCs w:val="36"/>
+        </w:rPr>
+        <w:t>three :</w:t>
+      </w:r>
+      <w:proofErr w:type="gramEnd"/>
+      <w:r>
+        <w:rPr>
+          <w:rFonts w:ascii="Berlin Sans FB" w:hAnsi="Berlin Sans FB"/>
+          <w:color w:val="0D0D0D" w:themeColor="text1" w:themeTint="F2"/>
+          <w:sz w:val="36"/>
+          <w:szCs w:val="36"/>
+        </w:rPr>
+        <w:t xml:space="preserve"> </w:t>
+      </w:r>
+      <w:r>
+        <w:rPr>
+          <w:rFonts w:ascii="Berlin Sans FB" w:hAnsi="Berlin Sans FB"/>
+          <w:color w:val="0D0D0D" w:themeColor="text1" w:themeTint="F2"/>
+          <w:sz w:val="36"/>
+          <w:szCs w:val="36"/>
+        </w:rPr>
         <w:t>Methods</w:t>
       </w:r>
-      <w:bookmarkEnd w:id="14"/>
-    </w:p>
-    <w:bookmarkStart w:id="15" w:name="_Toc114667983"/>
+      <w:bookmarkEnd w:id="13"/>
+    </w:p>
+    <w:bookmarkStart w:id="14" w:name="_Toc114667983"/>
     <w:p>
       <w:pPr>
         <w:pStyle w:val="Heading1"/>
@@ -4951,6 +5556,7 @@
           </mc:Fallback>
         </mc:AlternateContent>
       </w:r>
+      <w:proofErr w:type="gramStart"/>
       <w:r>
         <w:rPr>
           <w:rFonts w:ascii="Berlin Sans FB" w:hAnsi="Berlin Sans FB"/>
@@ -4958,8 +5564,9 @@
           <w:sz w:val="36"/>
           <w:szCs w:val="36"/>
         </w:rPr>
-        <w:t xml:space="preserve">4 . Chapter four : </w:t>
-      </w:r>
+        <w:t>4 .</w:t>
+      </w:r>
+      <w:proofErr w:type="gramEnd"/>
       <w:r>
         <w:rPr>
           <w:rFonts w:ascii="Berlin Sans FB" w:hAnsi="Berlin Sans FB"/>
@@ -4967,21 +5574,19 @@
           <w:sz w:val="36"/>
           <w:szCs w:val="36"/>
         </w:rPr>
-        <w:t>Results and Discussion</w:t>
-      </w:r>
-      <w:bookmarkEnd w:id="15"/>
-    </w:p>
-    <w:p>
-      <w:pPr>
-        <w:pStyle w:val="Heading1"/>
+        <w:t xml:space="preserve"> Chapter </w:t>
+      </w:r>
+      <w:proofErr w:type="gramStart"/>
+      <w:r>
         <w:rPr>
           <w:rFonts w:ascii="Berlin Sans FB" w:hAnsi="Berlin Sans FB"/>
           <w:color w:val="0D0D0D" w:themeColor="text1" w:themeTint="F2"/>
           <w:sz w:val="36"/>
           <w:szCs w:val="36"/>
         </w:rPr>
-      </w:pPr>
-      <w:bookmarkStart w:id="16" w:name="_Toc114667984"/>
+        <w:t>four :</w:t>
+      </w:r>
+      <w:proofErr w:type="gramEnd"/>
       <w:r>
         <w:rPr>
           <w:rFonts w:ascii="Berlin Sans FB" w:hAnsi="Berlin Sans FB"/>
@@ -4989,7 +5594,7 @@
           <w:sz w:val="36"/>
           <w:szCs w:val="36"/>
         </w:rPr>
-        <w:t xml:space="preserve">5 . Chapter five : </w:t>
+        <w:t xml:space="preserve"> </w:t>
       </w:r>
       <w:r>
         <w:rPr>
@@ -4998,9 +5603,9 @@
           <w:sz w:val="36"/>
           <w:szCs w:val="36"/>
         </w:rPr>
-        <w:t>Conclusion</w:t>
-      </w:r>
-      <w:bookmarkEnd w:id="16"/>
+        <w:t>Results and Discussion</w:t>
+      </w:r>
+      <w:bookmarkEnd w:id="14"/>
     </w:p>
     <w:p>
       <w:pPr>
@@ -5012,7 +5617,8 @@
           <w:szCs w:val="36"/>
         </w:rPr>
       </w:pPr>
-      <w:bookmarkStart w:id="17" w:name="_Toc114667985"/>
+      <w:bookmarkStart w:id="15" w:name="_Toc114667984"/>
+      <w:proofErr w:type="gramStart"/>
       <w:r>
         <w:rPr>
           <w:rFonts w:ascii="Berlin Sans FB" w:hAnsi="Berlin Sans FB"/>
@@ -5020,9 +5626,70 @@
           <w:sz w:val="36"/>
           <w:szCs w:val="36"/>
         </w:rPr>
+        <w:t>5 .</w:t>
+      </w:r>
+      <w:proofErr w:type="gramEnd"/>
+      <w:r>
+        <w:rPr>
+          <w:rFonts w:ascii="Berlin Sans FB" w:hAnsi="Berlin Sans FB"/>
+          <w:color w:val="0D0D0D" w:themeColor="text1" w:themeTint="F2"/>
+          <w:sz w:val="36"/>
+          <w:szCs w:val="36"/>
+        </w:rPr>
+        <w:t xml:space="preserve"> Chapter </w:t>
+      </w:r>
+      <w:proofErr w:type="gramStart"/>
+      <w:r>
+        <w:rPr>
+          <w:rFonts w:ascii="Berlin Sans FB" w:hAnsi="Berlin Sans FB"/>
+          <w:color w:val="0D0D0D" w:themeColor="text1" w:themeTint="F2"/>
+          <w:sz w:val="36"/>
+          <w:szCs w:val="36"/>
+        </w:rPr>
+        <w:t>five :</w:t>
+      </w:r>
+      <w:proofErr w:type="gramEnd"/>
+      <w:r>
+        <w:rPr>
+          <w:rFonts w:ascii="Berlin Sans FB" w:hAnsi="Berlin Sans FB"/>
+          <w:color w:val="0D0D0D" w:themeColor="text1" w:themeTint="F2"/>
+          <w:sz w:val="36"/>
+          <w:szCs w:val="36"/>
+        </w:rPr>
+        <w:t xml:space="preserve"> </w:t>
+      </w:r>
+      <w:r>
+        <w:rPr>
+          <w:rFonts w:ascii="Berlin Sans FB" w:hAnsi="Berlin Sans FB"/>
+          <w:color w:val="0D0D0D" w:themeColor="text1" w:themeTint="F2"/>
+          <w:sz w:val="36"/>
+          <w:szCs w:val="36"/>
+        </w:rPr>
+        <w:t>Conclusion</w:t>
+      </w:r>
+      <w:bookmarkEnd w:id="15"/>
+    </w:p>
+    <w:p>
+      <w:pPr>
+        <w:pStyle w:val="Heading1"/>
+        <w:rPr>
+          <w:rFonts w:ascii="Berlin Sans FB" w:hAnsi="Berlin Sans FB"/>
+          <w:color w:val="0D0D0D" w:themeColor="text1" w:themeTint="F2"/>
+          <w:sz w:val="36"/>
+          <w:szCs w:val="36"/>
+        </w:rPr>
+      </w:pPr>
+      <w:bookmarkStart w:id="16" w:name="_Toc114667985"/>
+      <w:r>
+        <w:rPr>
+          <w:rFonts w:ascii="Berlin Sans FB" w:hAnsi="Berlin Sans FB"/>
+          <w:color w:val="0D0D0D" w:themeColor="text1" w:themeTint="F2"/>
+          <w:sz w:val="36"/>
+          <w:szCs w:val="36"/>
+        </w:rPr>
         <w:t>References</w:t>
       </w:r>
-      <w:bookmarkEnd w:id="17"/>
+      <w:bookmarkEnd w:id="16"/>
     </w:p>
     <w:p>
       <w:pPr>
@@ -5078,7 +5745,6 @@
           <w:sz w:val="20"/>
           <w:szCs w:val="20"/>
           <w:shd w:val="clear" w:color="auto" w:fill="FFFFFF"/>
-          <w:rtl/>
         </w:rPr>
       </w:pPr>
       <w:r>
@@ -5108,8 +5774,21 @@
           <w:rtl/>
         </w:rPr>
       </w:pPr>
-      <w:r>
-        <w:t>Narzikulovich, N. N. . (2022). Development of Physical Qualities of Preschool Children by Means of Mobile Games. International Journal of Discoveries and Innovations in Applied Sciences, 2(2), 45–48.</w:t>
+      <w:proofErr w:type="spellStart"/>
+      <w:r>
+        <w:t>Narzikulovich</w:t>
+      </w:r>
+      <w:proofErr w:type="spellEnd"/>
+      <w:r>
+        <w:t xml:space="preserve">, N. </w:t>
+      </w:r>
+      <w:proofErr w:type="gramStart"/>
+      <w:r>
+        <w:t>N. .</w:t>
+      </w:r>
+      <w:proofErr w:type="gramEnd"/>
+      <w:r>
+        <w:t xml:space="preserve"> (2022). Development of Physical Qualities of Preschool Children by Means of Mobile Games. International Journal of Discoveries and Innovations in Applied Sciences, 2(2), 45–48.</w:t>
       </w:r>
     </w:p>
     <w:p>
@@ -5138,7 +5817,29 @@
           <w:szCs w:val="20"/>
           <w:shd w:val="clear" w:color="auto" w:fill="FFFFFF"/>
         </w:rPr>
-        <w:t xml:space="preserve"> Yu, Z., Gao, M., &amp; Wang, L. (2021). The effect of educational games on learning outcomes, student motivation, engagement and satisfaction. </w:t>
+        <w:t xml:space="preserve"> Yu, Z., Gao, M., &amp; Wang, L. (2021). The effect of educational games on learning outcomes, student motivation, </w:t>
+      </w:r>
+      <w:proofErr w:type="gramStart"/>
+      <w:r>
+        <w:rPr>
+          <w:rFonts w:ascii="Arial" w:hAnsi="Arial" w:cs="Arial"/>
+          <w:color w:val="222222"/>
+          <w:sz w:val="20"/>
+          <w:szCs w:val="20"/>
+          <w:shd w:val="clear" w:color="auto" w:fill="FFFFFF"/>
+        </w:rPr>
+        <w:t>engagement</w:t>
+      </w:r>
+      <w:proofErr w:type="gramEnd"/>
+      <w:r>
+        <w:rPr>
+          <w:rFonts w:ascii="Arial" w:hAnsi="Arial" w:cs="Arial"/>
+          <w:color w:val="222222"/>
+          <w:sz w:val="20"/>
+          <w:szCs w:val="20"/>
+          <w:shd w:val="clear" w:color="auto" w:fill="FFFFFF"/>
+        </w:rPr>
+        <w:t xml:space="preserve"> and satisfaction. </w:t>
       </w:r>
       <w:r>
         <w:rPr>
@@ -5214,8 +5915,20 @@
           <w:szCs w:val="20"/>
           <w:shd w:val="clear" w:color="auto" w:fill="FFFFFF"/>
         </w:rPr>
-        <w:t>Game define</w:t>
-      </w:r>
+        <w:t xml:space="preserve">Game </w:t>
+      </w:r>
+      <w:proofErr w:type="gramStart"/>
+      <w:r>
+        <w:rPr>
+          <w:rFonts w:ascii="Arial" w:hAnsi="Arial" w:cs="Arial"/>
+          <w:color w:val="222222"/>
+          <w:sz w:val="20"/>
+          <w:szCs w:val="20"/>
+          <w:shd w:val="clear" w:color="auto" w:fill="FFFFFF"/>
+        </w:rPr>
+        <w:t>define</w:t>
+      </w:r>
+      <w:proofErr w:type="gramEnd"/>
     </w:p>
     <w:p>
       <w:pPr>
@@ -5231,7 +5944,43 @@
           <w:color w:val="333333"/>
           <w:shd w:val="clear" w:color="auto" w:fill="FCFCFC"/>
         </w:rPr>
-        <w:t>Papadakis, S., Alexandraki, F. &amp; Zaranis, N. Mobile device use among preschool-aged children in Greece. </w:t>
+        <w:t xml:space="preserve">Papadakis, S., </w:t>
+      </w:r>
+      <w:proofErr w:type="spellStart"/>
+      <w:r>
+        <w:rPr>
+          <w:rFonts w:ascii="Segoe UI" w:hAnsi="Segoe UI" w:cs="Segoe UI"/>
+          <w:color w:val="333333"/>
+          <w:shd w:val="clear" w:color="auto" w:fill="FCFCFC"/>
+        </w:rPr>
+        <w:t>Alexandraki</w:t>
+      </w:r>
+      <w:proofErr w:type="spellEnd"/>
+      <w:r>
+        <w:rPr>
+          <w:rFonts w:ascii="Segoe UI" w:hAnsi="Segoe UI" w:cs="Segoe UI"/>
+          <w:color w:val="333333"/>
+          <w:shd w:val="clear" w:color="auto" w:fill="FCFCFC"/>
+        </w:rPr>
+        <w:t xml:space="preserve">, F. &amp; </w:t>
+      </w:r>
+      <w:proofErr w:type="spellStart"/>
+      <w:r>
+        <w:rPr>
+          <w:rFonts w:ascii="Segoe UI" w:hAnsi="Segoe UI" w:cs="Segoe UI"/>
+          <w:color w:val="333333"/>
+          <w:shd w:val="clear" w:color="auto" w:fill="FCFCFC"/>
+        </w:rPr>
+        <w:t>Zaranis</w:t>
+      </w:r>
+      <w:proofErr w:type="spellEnd"/>
+      <w:r>
+        <w:rPr>
+          <w:rFonts w:ascii="Segoe UI" w:hAnsi="Segoe UI" w:cs="Segoe UI"/>
+          <w:color w:val="333333"/>
+          <w:shd w:val="clear" w:color="auto" w:fill="FCFCFC"/>
+        </w:rPr>
+        <w:t>, N. Mobile device use among preschool-aged children in Greece. </w:t>
       </w:r>
       <w:r>
         <w:rPr>
@@ -5308,13 +6057,59 @@
           <w:rtl/>
         </w:rPr>
       </w:pPr>
+      <w:proofErr w:type="spellStart"/>
       <w:r>
         <w:rPr>
           <w:rFonts w:ascii="Segoe UI" w:hAnsi="Segoe UI" w:cs="Segoe UI"/>
           <w:color w:val="333333"/>
           <w:shd w:val="clear" w:color="auto" w:fill="FCFCFC"/>
         </w:rPr>
-        <w:t>Battistin, T., Dalla Pozza, N., Trentin, S. </w:t>
+        <w:t>Battistin</w:t>
+      </w:r>
+      <w:proofErr w:type="spellEnd"/>
+      <w:r>
+        <w:rPr>
+          <w:rFonts w:ascii="Segoe UI" w:hAnsi="Segoe UI" w:cs="Segoe UI"/>
+          <w:color w:val="333333"/>
+          <w:shd w:val="clear" w:color="auto" w:fill="FCFCFC"/>
+        </w:rPr>
+        <w:t xml:space="preserve">, T., Dalla </w:t>
+      </w:r>
+      <w:proofErr w:type="spellStart"/>
+      <w:r>
+        <w:rPr>
+          <w:rFonts w:ascii="Segoe UI" w:hAnsi="Segoe UI" w:cs="Segoe UI"/>
+          <w:color w:val="333333"/>
+          <w:shd w:val="clear" w:color="auto" w:fill="FCFCFC"/>
+        </w:rPr>
+        <w:t>Pozza</w:t>
+      </w:r>
+      <w:proofErr w:type="spellEnd"/>
+      <w:r>
+        <w:rPr>
+          <w:rFonts w:ascii="Segoe UI" w:hAnsi="Segoe UI" w:cs="Segoe UI"/>
+          <w:color w:val="333333"/>
+          <w:shd w:val="clear" w:color="auto" w:fill="FCFCFC"/>
+        </w:rPr>
+        <w:t xml:space="preserve">, N., </w:t>
+      </w:r>
+      <w:proofErr w:type="spellStart"/>
+      <w:r>
+        <w:rPr>
+          <w:rFonts w:ascii="Segoe UI" w:hAnsi="Segoe UI" w:cs="Segoe UI"/>
+          <w:color w:val="333333"/>
+          <w:shd w:val="clear" w:color="auto" w:fill="FCFCFC"/>
+        </w:rPr>
+        <w:t>Trentin</w:t>
+      </w:r>
+      <w:proofErr w:type="spellEnd"/>
+      <w:r>
+        <w:rPr>
+          <w:rFonts w:ascii="Segoe UI" w:hAnsi="Segoe UI" w:cs="Segoe UI"/>
+          <w:color w:val="333333"/>
+          <w:shd w:val="clear" w:color="auto" w:fill="FCFCFC"/>
+        </w:rPr>
+        <w:t>, S. </w:t>
       </w:r>
       <w:r>
         <w:rPr>
@@ -5334,6 +6129,7 @@
         </w:rPr>
         <w:t> Co-designed mini-games for children with visual impairment: a pilot study on their usability. </w:t>
       </w:r>
+      <w:proofErr w:type="spellStart"/>
       <w:r>
         <w:rPr>
           <w:rFonts w:ascii="Segoe UI" w:hAnsi="Segoe UI" w:cs="Segoe UI"/>
@@ -5342,50 +6138,9 @@
           <w:color w:val="333333"/>
           <w:shd w:val="clear" w:color="auto" w:fill="FCFCFC"/>
         </w:rPr>
-        <w:t>Multimed Tools Appl</w:t>
-      </w:r>
-      <w:r>
-        <w:rPr>
-          <w:rFonts w:ascii="Segoe UI" w:hAnsi="Segoe UI" w:cs="Segoe UI"/>
-          <w:color w:val="333333"/>
-          <w:shd w:val="clear" w:color="auto" w:fill="FCFCFC"/>
-        </w:rPr>
-        <w:t> (2022). https://doi.org/10.1007/s11042-022-13665-7</w:t>
-      </w:r>
-    </w:p>
-    <w:p>
-      <w:pPr>
-        <w:rPr>
-          <w:rFonts w:ascii="Segoe UI" w:hAnsi="Segoe UI" w:cs="Segoe UI"/>
-          <w:color w:val="333333"/>
-          <w:shd w:val="clear" w:color="auto" w:fill="FCFCFC"/>
-        </w:rPr>
-      </w:pPr>
-      <w:r>
-        <w:rPr>
-          <w:rFonts w:ascii="Segoe UI" w:hAnsi="Segoe UI" w:cs="Segoe UI"/>
-          <w:color w:val="333333"/>
-          <w:shd w:val="clear" w:color="auto" w:fill="FCFCFC"/>
-        </w:rPr>
-        <w:t>Lit</w:t>
-      </w:r>
-    </w:p>
-    <w:p>
-      <w:pPr>
-        <w:rPr>
-          <w:rFonts w:ascii="Segoe UI" w:hAnsi="Segoe UI" w:cs="Segoe UI"/>
-          <w:color w:val="333333"/>
-          <w:shd w:val="clear" w:color="auto" w:fill="FCFCFC"/>
-        </w:rPr>
-      </w:pPr>
-      <w:r>
-        <w:rPr>
-          <w:rFonts w:ascii="Segoe UI" w:hAnsi="Segoe UI" w:cs="Segoe UI"/>
-          <w:color w:val="333333"/>
-          <w:shd w:val="clear" w:color="auto" w:fill="FCFCFC"/>
-        </w:rPr>
-        <w:t>Bulut, D., Samur, Y. &amp; Cömert, Z. The effect of educational game design process on students’ creativity. </w:t>
-      </w:r>
+        <w:t>Multimed</w:t>
+      </w:r>
+      <w:proofErr w:type="spellEnd"/>
       <w:r>
         <w:rPr>
           <w:rFonts w:ascii="Segoe UI" w:hAnsi="Segoe UI" w:cs="Segoe UI"/>
@@ -5394,6 +6149,104 @@
           <w:color w:val="333333"/>
           <w:shd w:val="clear" w:color="auto" w:fill="FCFCFC"/>
         </w:rPr>
+        <w:t xml:space="preserve"> Tools Appl</w:t>
+      </w:r>
+      <w:r>
+        <w:rPr>
+          <w:rFonts w:ascii="Segoe UI" w:hAnsi="Segoe UI" w:cs="Segoe UI"/>
+          <w:color w:val="333333"/>
+          <w:shd w:val="clear" w:color="auto" w:fill="FCFCFC"/>
+        </w:rPr>
+        <w:t> (2022). https://doi.org/10.1007/s11042-022-13665-7</w:t>
+      </w:r>
+    </w:p>
+    <w:p>
+      <w:pPr>
+        <w:rPr>
+          <w:rFonts w:ascii="Segoe UI" w:hAnsi="Segoe UI" w:cs="Segoe UI"/>
+          <w:color w:val="333333"/>
+          <w:shd w:val="clear" w:color="auto" w:fill="FCFCFC"/>
+        </w:rPr>
+      </w:pPr>
+      <w:r>
+        <w:rPr>
+          <w:rFonts w:ascii="Segoe UI" w:hAnsi="Segoe UI" w:cs="Segoe UI"/>
+          <w:color w:val="333333"/>
+          <w:shd w:val="clear" w:color="auto" w:fill="FCFCFC"/>
+        </w:rPr>
+        <w:t>Lit</w:t>
+      </w:r>
+    </w:p>
+    <w:p>
+      <w:pPr>
+        <w:rPr>
+          <w:rFonts w:ascii="Segoe UI" w:hAnsi="Segoe UI" w:cs="Segoe UI"/>
+          <w:color w:val="333333"/>
+          <w:shd w:val="clear" w:color="auto" w:fill="FCFCFC"/>
+        </w:rPr>
+      </w:pPr>
+      <w:proofErr w:type="spellStart"/>
+      <w:r>
+        <w:rPr>
+          <w:rFonts w:ascii="Segoe UI" w:hAnsi="Segoe UI" w:cs="Segoe UI"/>
+          <w:color w:val="333333"/>
+          <w:shd w:val="clear" w:color="auto" w:fill="FCFCFC"/>
+        </w:rPr>
+        <w:t>Bulut</w:t>
+      </w:r>
+      <w:proofErr w:type="spellEnd"/>
+      <w:r>
+        <w:rPr>
+          <w:rFonts w:ascii="Segoe UI" w:hAnsi="Segoe UI" w:cs="Segoe UI"/>
+          <w:color w:val="333333"/>
+          <w:shd w:val="clear" w:color="auto" w:fill="FCFCFC"/>
+        </w:rPr>
+        <w:t xml:space="preserve">, D., </w:t>
+      </w:r>
+      <w:proofErr w:type="spellStart"/>
+      <w:r>
+        <w:rPr>
+          <w:rFonts w:ascii="Segoe UI" w:hAnsi="Segoe UI" w:cs="Segoe UI"/>
+          <w:color w:val="333333"/>
+          <w:shd w:val="clear" w:color="auto" w:fill="FCFCFC"/>
+        </w:rPr>
+        <w:t>Samur</w:t>
+      </w:r>
+      <w:proofErr w:type="spellEnd"/>
+      <w:r>
+        <w:rPr>
+          <w:rFonts w:ascii="Segoe UI" w:hAnsi="Segoe UI" w:cs="Segoe UI"/>
+          <w:color w:val="333333"/>
+          <w:shd w:val="clear" w:color="auto" w:fill="FCFCFC"/>
+        </w:rPr>
+        <w:t xml:space="preserve">, Y. &amp; </w:t>
+      </w:r>
+      <w:proofErr w:type="spellStart"/>
+      <w:r>
+        <w:rPr>
+          <w:rFonts w:ascii="Segoe UI" w:hAnsi="Segoe UI" w:cs="Segoe UI"/>
+          <w:color w:val="333333"/>
+          <w:shd w:val="clear" w:color="auto" w:fill="FCFCFC"/>
+        </w:rPr>
+        <w:t>Cömert</w:t>
+      </w:r>
+      <w:proofErr w:type="spellEnd"/>
+      <w:r>
+        <w:rPr>
+          <w:rFonts w:ascii="Segoe UI" w:hAnsi="Segoe UI" w:cs="Segoe UI"/>
+          <w:color w:val="333333"/>
+          <w:shd w:val="clear" w:color="auto" w:fill="FCFCFC"/>
+        </w:rPr>
+        <w:t>, Z. The effect of educational game design process on students’ creativity. </w:t>
+      </w:r>
+      <w:r>
+        <w:rPr>
+          <w:rFonts w:ascii="Segoe UI" w:hAnsi="Segoe UI" w:cs="Segoe UI"/>
+          <w:i/>
+          <w:iCs/>
+          <w:color w:val="333333"/>
+          <w:shd w:val="clear" w:color="auto" w:fill="FCFCFC"/>
+        </w:rPr>
         <w:t>Smart Learn. Environ.</w:t>
       </w:r>
       <w:r>
@@ -5450,6 +6303,7 @@
           <w:shd w:val="clear" w:color="auto" w:fill="FFFFFF"/>
         </w:rPr>
       </w:pPr>
+      <w:proofErr w:type="spellStart"/>
       <w:r>
         <w:rPr>
           <w:rStyle w:val="hlfld-contribauthor"/>
@@ -5459,7 +6313,67 @@
           <w:szCs w:val="21"/>
           <w:shd w:val="clear" w:color="auto" w:fill="FFFFFF"/>
         </w:rPr>
-        <w:t>Shufang Tan, Wendan Huang, Junjie Shang, </w:t>
+        <w:t>Shufang</w:t>
+      </w:r>
+      <w:proofErr w:type="spellEnd"/>
+      <w:r>
+        <w:rPr>
+          <w:rStyle w:val="hlfld-contribauthor"/>
+          <w:rFonts w:ascii="Open Sans" w:hAnsi="Open Sans" w:cs="Open Sans"/>
+          <w:color w:val="1C1D1E"/>
+          <w:sz w:val="21"/>
+          <w:szCs w:val="21"/>
+          <w:shd w:val="clear" w:color="auto" w:fill="FFFFFF"/>
+        </w:rPr>
+        <w:t xml:space="preserve"> Tan, </w:t>
+      </w:r>
+      <w:proofErr w:type="spellStart"/>
+      <w:r>
+        <w:rPr>
+          <w:rStyle w:val="hlfld-contribauthor"/>
+          <w:rFonts w:ascii="Open Sans" w:hAnsi="Open Sans" w:cs="Open Sans"/>
+          <w:color w:val="1C1D1E"/>
+          <w:sz w:val="21"/>
+          <w:szCs w:val="21"/>
+          <w:shd w:val="clear" w:color="auto" w:fill="FFFFFF"/>
+        </w:rPr>
+        <w:t>Wendan</w:t>
+      </w:r>
+      <w:proofErr w:type="spellEnd"/>
+      <w:r>
+        <w:rPr>
+          <w:rStyle w:val="hlfld-contribauthor"/>
+          <w:rFonts w:ascii="Open Sans" w:hAnsi="Open Sans" w:cs="Open Sans"/>
+          <w:color w:val="1C1D1E"/>
+          <w:sz w:val="21"/>
+          <w:szCs w:val="21"/>
+          <w:shd w:val="clear" w:color="auto" w:fill="FFFFFF"/>
+        </w:rPr>
+        <w:t xml:space="preserve"> Huang, </w:t>
+      </w:r>
+      <w:proofErr w:type="spellStart"/>
+      <w:r>
+        <w:rPr>
+          <w:rStyle w:val="hlfld-contribauthor"/>
+          <w:rFonts w:ascii="Open Sans" w:hAnsi="Open Sans" w:cs="Open Sans"/>
+          <w:color w:val="1C1D1E"/>
+          <w:sz w:val="21"/>
+          <w:szCs w:val="21"/>
+          <w:shd w:val="clear" w:color="auto" w:fill="FFFFFF"/>
+        </w:rPr>
+        <w:t>Junjie</w:t>
+      </w:r>
+      <w:proofErr w:type="spellEnd"/>
+      <w:r>
+        <w:rPr>
+          <w:rStyle w:val="hlfld-contribauthor"/>
+          <w:rFonts w:ascii="Open Sans" w:hAnsi="Open Sans" w:cs="Open Sans"/>
+          <w:color w:val="1C1D1E"/>
+          <w:sz w:val="21"/>
+          <w:szCs w:val="21"/>
+          <w:shd w:val="clear" w:color="auto" w:fill="FFFFFF"/>
+        </w:rPr>
+        <w:t xml:space="preserve"> Shang, </w:t>
       </w:r>
       <w:r>
         <w:rPr>
@@ -5548,7 +6462,104 @@
       </w:r>
     </w:p>
     <w:bookmarkEnd w:id="0"/>
-    <w:p/>
+    <w:p>
+      <w:pPr>
+        <w:rPr>
+          <w:rFonts w:ascii="Segoe UI" w:hAnsi="Segoe UI" w:cs="Segoe UI"/>
+          <w:color w:val="333333"/>
+          <w:shd w:val="clear" w:color="auto" w:fill="FCFCFC"/>
+        </w:rPr>
+      </w:pPr>
+      <w:r>
+        <w:rPr>
+          <w:rFonts w:ascii="Segoe UI" w:hAnsi="Segoe UI" w:cs="Segoe UI"/>
+          <w:color w:val="333333"/>
+          <w:shd w:val="clear" w:color="auto" w:fill="FCFCFC"/>
+        </w:rPr>
+        <w:t>Gillett-Swan, J., Thelander, N. (2021). Child Rights Knowledge and Children’s Education Rights. In: Gillett-Swan, J., Thelander, N. (eds) Children’s Rights from International Educational Perspectives. Transdisciplinary Perspectives in Educational Research, vol 2. Springer, Cham.</w:t>
+      </w:r>
+    </w:p>
+    <w:p>
+      <w:pPr>
+        <w:rPr>
+          <w:rFonts w:ascii="Segoe UI" w:hAnsi="Segoe UI" w:cs="Segoe UI"/>
+          <w:color w:val="333333"/>
+          <w:shd w:val="clear" w:color="auto" w:fill="FCFCFC"/>
+        </w:rPr>
+      </w:pPr>
+      <w:r>
+        <w:rPr>
+          <w:rFonts w:ascii="Segoe UI" w:hAnsi="Segoe UI" w:cs="Segoe UI"/>
+          <w:color w:val="333333"/>
+          <w:shd w:val="clear" w:color="auto" w:fill="FCFCFC"/>
+        </w:rPr>
+        <w:lastRenderedPageBreak/>
+        <w:t>[6</w:t>
+      </w:r>
+      <w:proofErr w:type="gramStart"/>
+      <w:r>
+        <w:rPr>
+          <w:rFonts w:ascii="Segoe UI" w:hAnsi="Segoe UI" w:cs="Segoe UI"/>
+          <w:color w:val="333333"/>
+          <w:shd w:val="clear" w:color="auto" w:fill="FCFCFC"/>
+        </w:rPr>
+        <w:t>]  why</w:t>
+      </w:r>
+      <w:proofErr w:type="gramEnd"/>
+      <w:r>
+        <w:rPr>
+          <w:rFonts w:ascii="Segoe UI" w:hAnsi="Segoe UI" w:cs="Segoe UI"/>
+          <w:color w:val="333333"/>
+          <w:shd w:val="clear" w:color="auto" w:fill="FCFCFC"/>
+        </w:rPr>
+        <w:t xml:space="preserve"> education</w:t>
+      </w:r>
+    </w:p>
+    <w:p>
+      <w:pPr>
+        <w:rPr>
+          <w:rFonts w:ascii="Segoe UI" w:hAnsi="Segoe UI" w:cs="Segoe UI"/>
+          <w:color w:val="333333"/>
+          <w:shd w:val="clear" w:color="auto" w:fill="FCFCFC"/>
+        </w:rPr>
+      </w:pPr>
+      <w:r>
+        <w:rPr>
+          <w:rFonts w:ascii="Segoe UI" w:hAnsi="Segoe UI" w:cs="Segoe UI"/>
+          <w:color w:val="333333"/>
+          <w:shd w:val="clear" w:color="auto" w:fill="FCFCFC"/>
+        </w:rPr>
+        <w:t xml:space="preserve">Zheng, Y. (2021). New Ideas for College Physical Education Development Under the Background of “Internet+ Education”. In: Xu, Z., </w:t>
+      </w:r>
+      <w:proofErr w:type="spellStart"/>
+      <w:r>
+        <w:rPr>
+          <w:rFonts w:ascii="Segoe UI" w:hAnsi="Segoe UI" w:cs="Segoe UI"/>
+          <w:color w:val="333333"/>
+          <w:shd w:val="clear" w:color="auto" w:fill="FCFCFC"/>
+        </w:rPr>
+        <w:t>Parizi</w:t>
+      </w:r>
+      <w:proofErr w:type="spellEnd"/>
+      <w:r>
+        <w:rPr>
+          <w:rFonts w:ascii="Segoe UI" w:hAnsi="Segoe UI" w:cs="Segoe UI"/>
+          <w:color w:val="333333"/>
+          <w:shd w:val="clear" w:color="auto" w:fill="FCFCFC"/>
+        </w:rPr>
+        <w:t>, R.M., Loyola-González, O., Zhang, X. (eds) Cyber Security Intelligence and Analytics. CSIA 2021. Advances in Intelligent Systems and Computing, vol 1343. Springer, Cham. </w:t>
+      </w:r>
+    </w:p>
+    <w:p>
+      <w:r>
+        <w:rPr>
+          <w:rFonts w:ascii="Segoe UI" w:hAnsi="Segoe UI" w:cs="Segoe UI"/>
+          <w:color w:val="333333"/>
+          <w:shd w:val="clear" w:color="auto" w:fill="FCFCFC"/>
+        </w:rPr>
+        <w:t>[7]</w:t>
+      </w:r>
+    </w:p>
     <w:sectPr>
       <w:footerReference w:type="default" r:id="rId11"/>
       <w:pgSz w:w="12240" w:h="15840"/>

</xml_diff>